<commit_message>
Change includeOper to programMode
</commit_message>
<xml_diff>
--- a/AI2UTL-manual.docx
+++ b/AI2UTL-manual.docx
@@ -16,9 +16,9 @@
           <w:noProof/>
         </w:rPr>
         <w:drawing>
-          <wp:inline distT="0" distB="0" distL="0" distR="0" wp14:anchorId="1D3A0A09" wp14:editId="0CC1858C">
-            <wp:extent cx="5731510" cy="3551555"/>
-            <wp:effectExtent l="0" t="0" r="2540" b="0"/>
+          <wp:inline distT="0" distB="0" distL="0" distR="0" wp14:anchorId="5D51EE9C" wp14:editId="3EB27A19">
+            <wp:extent cx="5731510" cy="3552825"/>
+            <wp:effectExtent l="0" t="0" r="2540" b="9525"/>
             <wp:docPr id="1" name="Picture 1"/>
             <wp:cNvGraphicFramePr>
               <a:graphicFrameLocks xmlns:a="http://schemas.openxmlformats.org/drawingml/2006/main" noChangeAspect="1"/>
@@ -39,7 +39,7 @@
                   <pic:spPr>
                     <a:xfrm>
                       <a:off x="0" y="0"/>
-                      <a:ext cx="5731510" cy="3551555"/>
+                      <a:ext cx="5731510" cy="3552825"/>
                     </a:xfrm>
                     <a:prstGeom prst="rect">
                       <a:avLst/>
@@ -325,8 +325,6 @@
             <w:t>Contents</w:t>
           </w:r>
         </w:p>
-        <w:bookmarkStart w:id="1" w:name="_GoBack"/>
-        <w:bookmarkEnd w:id="1"/>
         <w:p>
           <w:pPr>
             <w:pStyle w:val="TOC1"/>
@@ -2296,12 +2294,12 @@
       <w:pPr>
         <w:pStyle w:val="Heading1"/>
       </w:pPr>
-      <w:bookmarkStart w:id="2" w:name="_Toc1290155"/>
+      <w:bookmarkStart w:id="1" w:name="_Toc1290155"/>
       <w:r>
         <w:lastRenderedPageBreak/>
         <w:t>Prerequisites</w:t>
       </w:r>
-      <w:bookmarkEnd w:id="2"/>
+      <w:bookmarkEnd w:id="1"/>
     </w:p>
     <w:p>
       <w:pPr>
@@ -2379,11 +2377,11 @@
       <w:pPr>
         <w:pStyle w:val="Heading1"/>
       </w:pPr>
-      <w:bookmarkStart w:id="3" w:name="_Toc1290156"/>
+      <w:bookmarkStart w:id="2" w:name="_Toc1290156"/>
       <w:r>
         <w:t>Advise for new AI2UTL users</w:t>
       </w:r>
-      <w:bookmarkEnd w:id="3"/>
+      <w:bookmarkEnd w:id="2"/>
     </w:p>
     <w:p>
       <w:r>
@@ -2615,12 +2613,12 @@
       <w:pPr>
         <w:pStyle w:val="Heading1"/>
       </w:pPr>
-      <w:bookmarkStart w:id="4" w:name="_Toc1290157"/>
+      <w:bookmarkStart w:id="3" w:name="_Toc1290157"/>
       <w:r>
         <w:lastRenderedPageBreak/>
         <w:t>Business Logic</w:t>
       </w:r>
-      <w:bookmarkEnd w:id="4"/>
+      <w:bookmarkEnd w:id="3"/>
     </w:p>
     <w:p>
       <w:r>
@@ -2635,14 +2633,14 @@
           <w:numId w:val="21"/>
         </w:numPr>
       </w:pPr>
-      <w:bookmarkStart w:id="5" w:name="_Toc1290158"/>
+      <w:bookmarkStart w:id="4" w:name="_Toc1290158"/>
       <w:r>
         <w:t xml:space="preserve">UTL </w:t>
       </w:r>
       <w:r>
         <w:t>repaint.xml</w:t>
       </w:r>
-      <w:bookmarkEnd w:id="5"/>
+      <w:bookmarkEnd w:id="4"/>
     </w:p>
     <w:p>
       <w:pPr>
@@ -2988,11 +2986,11 @@
           <w:numId w:val="21"/>
         </w:numPr>
       </w:pPr>
-      <w:bookmarkStart w:id="6" w:name="_Toc1290159"/>
+      <w:bookmarkStart w:id="5" w:name="_Toc1290159"/>
       <w:r>
         <w:t>Search Definition</w:t>
       </w:r>
-      <w:bookmarkEnd w:id="6"/>
+      <w:bookmarkEnd w:id="5"/>
     </w:p>
     <w:p>
       <w:r>
@@ -3223,12 +3221,12 @@
           <w:numId w:val="21"/>
         </w:numPr>
       </w:pPr>
-      <w:bookmarkStart w:id="7" w:name="_Toc1290160"/>
+      <w:bookmarkStart w:id="6" w:name="_Toc1290160"/>
       <w:r>
         <w:lastRenderedPageBreak/>
         <w:t>Included AI repaints</w:t>
       </w:r>
-      <w:bookmarkEnd w:id="7"/>
+      <w:bookmarkEnd w:id="6"/>
     </w:p>
     <w:p>
       <w:r>
@@ -3320,11 +3318,11 @@
           <w:numId w:val="21"/>
         </w:numPr>
       </w:pPr>
-      <w:bookmarkStart w:id="8" w:name="_Toc1290161"/>
+      <w:bookmarkStart w:id="7" w:name="_Toc1290161"/>
       <w:r>
         <w:t>Aircraft.cfg – ATC_Parking_codes</w:t>
       </w:r>
-      <w:bookmarkEnd w:id="8"/>
+      <w:bookmarkEnd w:id="7"/>
     </w:p>
     <w:p>
       <w:r>
@@ -3638,7 +3636,7 @@
           <w:numId w:val="21"/>
         </w:numPr>
       </w:pPr>
-      <w:bookmarkStart w:id="9" w:name="_Toc1290162"/>
+      <w:bookmarkStart w:id="8" w:name="_Toc1290162"/>
       <w:r>
         <w:t>Add</w:t>
       </w:r>
@@ -3657,7 +3655,7 @@
       <w:r>
         <w:t>S</w:t>
       </w:r>
-      <w:bookmarkEnd w:id="9"/>
+      <w:bookmarkEnd w:id="8"/>
     </w:p>
     <w:p>
       <w:r>
@@ -3742,14 +3740,14 @@
           <w:numId w:val="21"/>
         </w:numPr>
       </w:pPr>
-      <w:bookmarkStart w:id="10" w:name="_Toc1290163"/>
+      <w:bookmarkStart w:id="9" w:name="_Toc1290163"/>
       <w:r>
         <w:t>XML</w:t>
       </w:r>
       <w:r>
         <w:t xml:space="preserve"> replacement file</w:t>
       </w:r>
-      <w:bookmarkEnd w:id="10"/>
+      <w:bookmarkEnd w:id="9"/>
     </w:p>
     <w:p>
       <w:r>
@@ -3989,12 +3987,12 @@
       <w:pPr>
         <w:pStyle w:val="Heading1"/>
       </w:pPr>
-      <w:bookmarkStart w:id="11" w:name="_Toc1290164"/>
+      <w:bookmarkStart w:id="10" w:name="_Toc1290164"/>
       <w:r>
         <w:lastRenderedPageBreak/>
         <w:t>Program Settings</w:t>
       </w:r>
-      <w:bookmarkEnd w:id="11"/>
+      <w:bookmarkEnd w:id="10"/>
     </w:p>
     <w:p>
       <w:r>
@@ -4027,10 +4025,10 @@
           <w:noProof/>
         </w:rPr>
         <w:drawing>
-          <wp:inline distT="0" distB="0" distL="0" distR="0" wp14:anchorId="2D368F79" wp14:editId="01391F7D">
-            <wp:extent cx="5454650" cy="1746250"/>
-            <wp:effectExtent l="0" t="0" r="0" b="6350"/>
-            <wp:docPr id="13" name="Picture 13"/>
+          <wp:inline distT="0" distB="0" distL="0" distR="0" wp14:anchorId="219F1F97" wp14:editId="708B9E4C">
+            <wp:extent cx="4829175" cy="1752600"/>
+            <wp:effectExtent l="0" t="0" r="9525" b="0"/>
+            <wp:docPr id="8" name="Picture 8"/>
             <wp:cNvGraphicFramePr>
               <a:graphicFrameLocks xmlns:a="http://schemas.openxmlformats.org/drawingml/2006/main" noChangeAspect="1"/>
             </wp:cNvGraphicFramePr>
@@ -4038,7 +4036,7 @@
               <a:graphicData uri="http://schemas.openxmlformats.org/drawingml/2006/picture">
                 <pic:pic xmlns:pic="http://schemas.openxmlformats.org/drawingml/2006/picture">
                   <pic:nvPicPr>
-                    <pic:cNvPr id="0" name="Picture 3"/>
+                    <pic:cNvPr id="0" name="Picture 1"/>
                     <pic:cNvPicPr>
                       <a:picLocks noChangeAspect="1" noChangeArrowheads="1"/>
                     </pic:cNvPicPr>
@@ -4059,7 +4057,7 @@
                   <pic:spPr bwMode="auto">
                     <a:xfrm>
                       <a:off x="0" y="0"/>
-                      <a:ext cx="5454650" cy="1746250"/>
+                      <a:ext cx="4829175" cy="1752600"/>
                     </a:xfrm>
                     <a:prstGeom prst="rect">
                       <a:avLst/>
@@ -4081,244 +4079,244 @@
       <w:pPr>
         <w:pStyle w:val="Heading2"/>
       </w:pPr>
-      <w:bookmarkStart w:id="12" w:name="_Toc1290165"/>
+      <w:bookmarkStart w:id="11" w:name="_Toc1290165"/>
       <w:r>
         <w:t>utl section</w:t>
       </w:r>
       <w:r>
         <w:t xml:space="preserve"> (3)</w:t>
+      </w:r>
+      <w:bookmarkEnd w:id="11"/>
+    </w:p>
+    <w:p>
+      <w:r>
+        <w:t xml:space="preserve">The </w:t>
+      </w:r>
+      <w:r>
+        <w:t>“</w:t>
+      </w:r>
+      <w:r>
+        <w:t>utl</w:t>
+      </w:r>
+      <w:r>
+        <w:t xml:space="preserve">” </w:t>
+      </w:r>
+      <w:r>
+        <w:t xml:space="preserve">section contains the name of the UTL repaint file. This entry should be left </w:t>
+      </w:r>
+      <w:r>
+        <w:t>unchanged</w:t>
+      </w:r>
+      <w:r>
+        <w:t xml:space="preserve"> unless Flight1 decides to rename the file.</w:t>
+      </w:r>
+    </w:p>
+    <w:p>
+      <w:r>
+        <w:t xml:space="preserve">The “path” setting points to the location where the repaints.xml </w:t>
+      </w:r>
+      <w:r>
+        <w:t xml:space="preserve">file </w:t>
+      </w:r>
+      <w:r>
+        <w:t xml:space="preserve">resides. </w:t>
+      </w:r>
+      <w:r>
+        <w:br/>
+      </w:r>
+      <w:r>
+        <w:t>Normally this should be :</w:t>
+      </w:r>
+      <w:r>
+        <w:br/>
+      </w:r>
+      <w:r>
+        <w:t>C:</w:t>
+      </w:r>
+      <w:r>
+        <w:rPr>
+          <w:color w:val="00B050"/>
+        </w:rPr>
+        <w:t>\\</w:t>
+      </w:r>
+      <w:r>
+        <w:t>Users</w:t>
+      </w:r>
+      <w:r>
+        <w:rPr>
+          <w:color w:val="00B050"/>
+        </w:rPr>
+        <w:t>\\</w:t>
+      </w:r>
+      <w:r>
+        <w:rPr>
+          <w:color w:val="auto"/>
+        </w:rPr>
+        <w:t>&lt;</w:t>
+      </w:r>
+      <w:r>
+        <w:t>UserName</w:t>
+      </w:r>
+      <w:r>
+        <w:t>&gt;</w:t>
+      </w:r>
+      <w:r>
+        <w:rPr>
+          <w:color w:val="00B050"/>
+        </w:rPr>
+        <w:t>\\</w:t>
+      </w:r>
+      <w:r>
+        <w:t>AppData</w:t>
+      </w:r>
+      <w:r>
+        <w:rPr>
+          <w:color w:val="00B050"/>
+        </w:rPr>
+        <w:t>\\</w:t>
+      </w:r>
+      <w:r>
+        <w:t>Roaming</w:t>
+      </w:r>
+      <w:r>
+        <w:rPr>
+          <w:color w:val="00B050"/>
+        </w:rPr>
+        <w:t>\\</w:t>
+      </w:r>
+      <w:r>
+        <w:t>Flight One Software</w:t>
+      </w:r>
+      <w:r>
+        <w:rPr>
+          <w:color w:val="00B050"/>
+        </w:rPr>
+        <w:t>\\</w:t>
+      </w:r>
+      <w:r>
+        <w:t>utLive</w:t>
+      </w:r>
+      <w:r>
+        <w:rPr>
+          <w:color w:val="00B050"/>
+        </w:rPr>
+        <w:t>\\</w:t>
+      </w:r>
+      <w:r>
+        <w:t>Data</w:t>
+      </w:r>
+    </w:p>
+    <w:p>
+      <w:r>
+        <w:rPr>
+          <w:b/>
+          <w:color w:val="FF0000"/>
+        </w:rPr>
+        <w:t>IMPORTANT</w:t>
+      </w:r>
+      <w:r>
+        <w:rPr>
+          <w:b/>
+          <w:color w:val="FF0000"/>
+        </w:rPr>
+        <w:t>:</w:t>
+      </w:r>
+      <w:r>
+        <w:rPr>
+          <w:b/>
+          <w:color w:val="FF0000"/>
+        </w:rPr>
+        <w:br/>
+      </w:r>
+      <w:r>
+        <w:t xml:space="preserve">Make sure that you use </w:t>
+      </w:r>
+      <w:r>
+        <w:rPr>
+          <w:b/>
+        </w:rPr>
+        <w:t>double backslashes</w:t>
+      </w:r>
+      <w:r>
+        <w:t xml:space="preserve"> (</w:t>
+      </w:r>
+      <w:r>
+        <w:rPr>
+          <w:color w:val="00B050"/>
+        </w:rPr>
+        <w:t>\\</w:t>
+      </w:r>
+      <w:r>
+        <w:t xml:space="preserve">) </w:t>
+      </w:r>
+      <w:r>
+        <w:t xml:space="preserve">for the folder values, otherwise the settings file </w:t>
+      </w:r>
+      <w:r>
+        <w:t>cannot</w:t>
+      </w:r>
+      <w:r>
+        <w:t xml:space="preserve"> be read correctly.</w:t>
+      </w:r>
+      <w:r>
+        <w:br/>
+      </w:r>
+    </w:p>
+    <w:p>
+      <w:pPr>
+        <w:pStyle w:val="Heading2"/>
+      </w:pPr>
+      <w:bookmarkStart w:id="12" w:name="_Toc1290166"/>
+      <w:r>
+        <w:t>flai</w:t>
+      </w:r>
+      <w:r>
+        <w:t xml:space="preserve"> section</w:t>
+      </w:r>
+      <w:r>
+        <w:t xml:space="preserve"> (7)</w:t>
       </w:r>
       <w:bookmarkEnd w:id="12"/>
     </w:p>
     <w:p>
       <w:r>
-        <w:t xml:space="preserve">The </w:t>
-      </w:r>
-      <w:r>
-        <w:t>“</w:t>
-      </w:r>
-      <w:r>
-        <w:t>utl</w:t>
-      </w:r>
-      <w:r>
-        <w:t xml:space="preserve">” </w:t>
-      </w:r>
-      <w:r>
-        <w:t xml:space="preserve">section contains the name of the UTL repaint file. This entry should be left </w:t>
-      </w:r>
-      <w:r>
-        <w:t>unchanged</w:t>
-      </w:r>
-      <w:r>
-        <w:t xml:space="preserve"> unless Flight1 decides to rename the file.</w:t>
+        <w:t xml:space="preserve">The “path” setting contains the </w:t>
+      </w:r>
+      <w:r>
+        <w:rPr>
+          <w:b/>
+        </w:rPr>
+        <w:t>root folder</w:t>
+      </w:r>
+      <w:r>
+        <w:t xml:space="preserve"> of the FLAi </w:t>
+      </w:r>
+      <w:r>
+        <w:t>package</w:t>
+      </w:r>
+      <w:r>
+        <w:t>.</w:t>
+      </w:r>
+      <w:r>
+        <w:br/>
+        <w:t>If you don’t have FLAi AI models installed, leave the setting empty: “path”: “”</w:t>
+      </w:r>
+      <w:r>
+        <w:br/>
       </w:r>
     </w:p>
     <w:p>
-      <w:r>
-        <w:t xml:space="preserve">The “path” setting points to the location where the repaints.xml </w:t>
-      </w:r>
-      <w:r>
-        <w:t xml:space="preserve">file </w:t>
-      </w:r>
-      <w:r>
-        <w:t xml:space="preserve">resides. </w:t>
-      </w:r>
-      <w:r>
-        <w:br/>
-      </w:r>
-      <w:r>
-        <w:t>Normally this should be :</w:t>
-      </w:r>
-      <w:r>
-        <w:br/>
-      </w:r>
-      <w:r>
-        <w:t>C:</w:t>
-      </w:r>
-      <w:r>
-        <w:rPr>
-          <w:color w:val="00B050"/>
-        </w:rPr>
-        <w:t>\\</w:t>
-      </w:r>
-      <w:r>
-        <w:t>Users</w:t>
-      </w:r>
-      <w:r>
-        <w:rPr>
-          <w:color w:val="00B050"/>
-        </w:rPr>
-        <w:t>\\</w:t>
-      </w:r>
-      <w:r>
-        <w:rPr>
-          <w:color w:val="auto"/>
-        </w:rPr>
-        <w:t>&lt;</w:t>
-      </w:r>
-      <w:r>
-        <w:t>UserName</w:t>
-      </w:r>
-      <w:r>
-        <w:t>&gt;</w:t>
-      </w:r>
-      <w:r>
-        <w:rPr>
-          <w:color w:val="00B050"/>
-        </w:rPr>
-        <w:t>\\</w:t>
-      </w:r>
-      <w:r>
-        <w:t>AppData</w:t>
-      </w:r>
-      <w:r>
-        <w:rPr>
-          <w:color w:val="00B050"/>
-        </w:rPr>
-        <w:t>\\</w:t>
-      </w:r>
-      <w:r>
-        <w:t>Roaming</w:t>
-      </w:r>
-      <w:r>
-        <w:rPr>
-          <w:color w:val="00B050"/>
-        </w:rPr>
-        <w:t>\\</w:t>
-      </w:r>
-      <w:r>
-        <w:t>Flight One Software</w:t>
-      </w:r>
-      <w:r>
-        <w:rPr>
-          <w:color w:val="00B050"/>
-        </w:rPr>
-        <w:t>\\</w:t>
-      </w:r>
-      <w:r>
-        <w:t>utLive</w:t>
-      </w:r>
-      <w:r>
-        <w:rPr>
-          <w:color w:val="00B050"/>
-        </w:rPr>
-        <w:t>\\</w:t>
-      </w:r>
-      <w:r>
-        <w:t>Data</w:t>
-      </w:r>
-    </w:p>
-    <w:p>
-      <w:r>
-        <w:rPr>
-          <w:b/>
-          <w:color w:val="FF0000"/>
-        </w:rPr>
-        <w:t>IMPORTANT</w:t>
-      </w:r>
-      <w:r>
-        <w:rPr>
-          <w:b/>
-          <w:color w:val="FF0000"/>
-        </w:rPr>
-        <w:t>:</w:t>
-      </w:r>
-      <w:r>
-        <w:rPr>
-          <w:b/>
-          <w:color w:val="FF0000"/>
-        </w:rPr>
-        <w:br/>
-      </w:r>
-      <w:r>
-        <w:t xml:space="preserve">Make sure that you use </w:t>
-      </w:r>
-      <w:r>
-        <w:rPr>
-          <w:b/>
-        </w:rPr>
-        <w:t>double backslashes</w:t>
-      </w:r>
-      <w:r>
-        <w:t xml:space="preserve"> (</w:t>
-      </w:r>
-      <w:r>
-        <w:rPr>
-          <w:color w:val="00B050"/>
-        </w:rPr>
-        <w:t>\\</w:t>
-      </w:r>
-      <w:r>
-        <w:t xml:space="preserve">) </w:t>
-      </w:r>
-      <w:r>
-        <w:t xml:space="preserve">for the folder values, otherwise the settings file </w:t>
-      </w:r>
-      <w:r>
-        <w:t>cannot</w:t>
-      </w:r>
-      <w:r>
-        <w:t xml:space="preserve"> be read correctly.</w:t>
-      </w:r>
-      <w:r>
-        <w:br/>
-      </w:r>
-    </w:p>
-    <w:p>
       <w:pPr>
         <w:pStyle w:val="Heading2"/>
       </w:pPr>
-      <w:bookmarkStart w:id="13" w:name="_Toc1290166"/>
-      <w:r>
-        <w:t>flai</w:t>
-      </w:r>
-      <w:r>
-        <w:t xml:space="preserve"> section</w:t>
-      </w:r>
-      <w:r>
-        <w:t xml:space="preserve"> (7)</w:t>
+      <w:bookmarkStart w:id="13" w:name="_Toc1290167"/>
+      <w:r>
+        <w:t>miscai section</w:t>
+      </w:r>
+      <w:r>
+        <w:t xml:space="preserve"> (10)</w:t>
       </w:r>
       <w:bookmarkEnd w:id="13"/>
-    </w:p>
-    <w:p>
-      <w:r>
-        <w:t xml:space="preserve">The “path” setting contains the </w:t>
-      </w:r>
-      <w:r>
-        <w:rPr>
-          <w:b/>
-        </w:rPr>
-        <w:t>root folder</w:t>
-      </w:r>
-      <w:r>
-        <w:t xml:space="preserve"> of the FLAi </w:t>
-      </w:r>
-      <w:r>
-        <w:t>package</w:t>
-      </w:r>
-      <w:r>
-        <w:t>.</w:t>
-      </w:r>
-      <w:r>
-        <w:br/>
-        <w:t>If you don’t have FLAi AI models installed, leave the setting empty: “path”: “”</w:t>
-      </w:r>
-      <w:r>
-        <w:br/>
-      </w:r>
-    </w:p>
-    <w:p>
-      <w:pPr>
-        <w:pStyle w:val="Heading2"/>
-      </w:pPr>
-      <w:bookmarkStart w:id="14" w:name="_Toc1290167"/>
-      <w:r>
-        <w:t>miscai section</w:t>
-      </w:r>
-      <w:r>
-        <w:t xml:space="preserve"> (10)</w:t>
-      </w:r>
-      <w:bookmarkEnd w:id="14"/>
     </w:p>
     <w:p>
       <w:pPr>
@@ -4717,7 +4715,7 @@
       <w:pPr>
         <w:pStyle w:val="Heading2"/>
       </w:pPr>
-      <w:bookmarkStart w:id="15" w:name="_Toc1290168"/>
+      <w:bookmarkStart w:id="14" w:name="_Toc1290168"/>
       <w:r>
         <w:lastRenderedPageBreak/>
         <w:t xml:space="preserve">AI2UTL </w:t>
@@ -4728,7 +4726,7 @@
       <w:r>
         <w:t xml:space="preserve"> inclusion file</w:t>
       </w:r>
-      <w:bookmarkEnd w:id="15"/>
+      <w:bookmarkEnd w:id="14"/>
     </w:p>
     <w:p>
       <w:r>
@@ -4941,499 +4939,590 @@
       <w:pPr>
         <w:pStyle w:val="Heading2"/>
       </w:pPr>
-      <w:bookmarkStart w:id="16" w:name="_Toc1290169"/>
-      <w:r>
-        <w:t>includeOper</w:t>
+      <w:r>
+        <w:t>programMode</w:t>
+      </w:r>
+    </w:p>
+    <w:p>
+      <w:r>
+        <w:t>The “</w:t>
+      </w:r>
+      <w:proofErr w:type="spellStart"/>
+      <w:r>
+        <w:t>programMode</w:t>
+      </w:r>
+      <w:proofErr w:type="spellEnd"/>
+      <w:r>
+        <w:t xml:space="preserve">” </w:t>
+      </w:r>
+      <w:r>
+        <w:t xml:space="preserve">can have 4 values: </w:t>
+      </w:r>
+      <w:r>
+        <w:t>“</w:t>
+      </w:r>
+      <w:r>
+        <w:t>Carrier</w:t>
+      </w:r>
+      <w:r>
+        <w:t>”</w:t>
+      </w:r>
+      <w:r>
+        <w:t xml:space="preserve">, </w:t>
+      </w:r>
+      <w:r>
+        <w:t>“</w:t>
+      </w:r>
+      <w:proofErr w:type="spellStart"/>
+      <w:r>
+        <w:t>CarrierOnly</w:t>
+      </w:r>
+      <w:proofErr w:type="spellEnd"/>
+      <w:r>
+        <w:t>”</w:t>
+      </w:r>
+      <w:r>
+        <w:t xml:space="preserve">, </w:t>
+      </w:r>
+      <w:r>
+        <w:t>“</w:t>
+      </w:r>
+      <w:proofErr w:type="spellStart"/>
+      <w:r>
+        <w:t>Ope</w:t>
+      </w:r>
+      <w:r>
+        <w:t>r</w:t>
+      </w:r>
+      <w:proofErr w:type="spellEnd"/>
+      <w:r>
+        <w:t>”</w:t>
+      </w:r>
+      <w:r>
+        <w:t xml:space="preserve">, </w:t>
+      </w:r>
+      <w:r>
+        <w:t>“</w:t>
+      </w:r>
+      <w:proofErr w:type="spellStart"/>
+      <w:r>
+        <w:t>OperOnly</w:t>
+      </w:r>
+      <w:proofErr w:type="spellEnd"/>
+      <w:r>
+        <w:t>”</w:t>
+      </w:r>
+      <w:r>
+        <w:t>. “Carrier</w:t>
+      </w:r>
+      <w:r>
+        <w:t>” and “</w:t>
+      </w:r>
+      <w:proofErr w:type="spellStart"/>
+      <w:r>
+        <w:t>Oper</w:t>
+      </w:r>
+      <w:proofErr w:type="spellEnd"/>
+      <w:r>
+        <w:t xml:space="preserve">” </w:t>
+      </w:r>
+      <w:r>
+        <w:t xml:space="preserve">indicates that if a repaint </w:t>
+      </w:r>
+      <w:r>
+        <w:t>is search in by</w:t>
+      </w:r>
+      <w:r>
+        <w:t xml:space="preserve"> one category</w:t>
+      </w:r>
+      <w:r>
+        <w:t xml:space="preserve"> first,</w:t>
+      </w:r>
+      <w:r>
+        <w:t xml:space="preserve"> then the other</w:t>
+      </w:r>
+      <w:r>
+        <w:t xml:space="preserve">. </w:t>
+      </w:r>
+      <w:r>
+        <w:t>“</w:t>
+      </w:r>
+      <w:proofErr w:type="spellStart"/>
+      <w:r>
+        <w:t>CarrierOnly</w:t>
+      </w:r>
+      <w:proofErr w:type="spellEnd"/>
+      <w:r>
+        <w:t>” and “</w:t>
+      </w:r>
+      <w:proofErr w:type="spellStart"/>
+      <w:r>
+        <w:t>OperOnly</w:t>
+      </w:r>
+      <w:proofErr w:type="spellEnd"/>
+      <w:r>
+        <w:t>”</w:t>
+      </w:r>
+      <w:bookmarkStart w:id="15" w:name="_GoBack"/>
+      <w:bookmarkEnd w:id="15"/>
+      <w:r>
+        <w:t xml:space="preserve"> searches only in each category:</w:t>
+      </w:r>
+    </w:p>
+    <w:p/>
+    <w:p>
+      <w:r>
+        <w:rPr>
+          <w:rFonts w:ascii="Courier New" w:hAnsi="Courier New" w:cs="Courier New"/>
+          <w:sz w:val="18"/>
+          <w:szCs w:val="18"/>
+        </w:rPr>
+        <w:t xml:space="preserve">    &lt;repaint_fleet&gt;</w:t>
+      </w:r>
+      <w:r>
+        <w:rPr>
+          <w:rFonts w:ascii="Courier New" w:hAnsi="Courier New" w:cs="Courier New"/>
+          <w:sz w:val="18"/>
+          <w:szCs w:val="18"/>
+        </w:rPr>
+        <w:br/>
+      </w:r>
+      <w:r>
+        <w:rPr>
+          <w:rFonts w:ascii="Courier New" w:hAnsi="Courier New" w:cs="Courier New"/>
+          <w:sz w:val="18"/>
+          <w:szCs w:val="18"/>
+        </w:rPr>
+        <w:t xml:space="preserve">      &lt;equip&gt;</w:t>
+      </w:r>
+      <w:r>
+        <w:rPr>
+          <w:rFonts w:ascii="Courier New" w:hAnsi="Courier New" w:cs="Courier New"/>
+          <w:color w:val="2C2C2C" w:themeColor="text1"/>
+          <w:sz w:val="18"/>
+          <w:szCs w:val="18"/>
+        </w:rPr>
+        <w:t>330</w:t>
+      </w:r>
+      <w:r>
+        <w:rPr>
+          <w:rFonts w:ascii="Courier New" w:hAnsi="Courier New" w:cs="Courier New"/>
+          <w:sz w:val="18"/>
+          <w:szCs w:val="18"/>
+        </w:rPr>
+        <w:t>&lt;/equip&gt;</w:t>
+      </w:r>
+      <w:r>
+        <w:rPr>
+          <w:rFonts w:ascii="Courier New" w:hAnsi="Courier New" w:cs="Courier New"/>
+          <w:sz w:val="18"/>
+          <w:szCs w:val="18"/>
+        </w:rPr>
+        <w:br/>
+      </w:r>
+      <w:r>
+        <w:rPr>
+          <w:rFonts w:ascii="Courier New" w:hAnsi="Courier New" w:cs="Courier New"/>
+          <w:sz w:val="18"/>
+          <w:szCs w:val="18"/>
+        </w:rPr>
+        <w:t xml:space="preserve">      &lt;</w:t>
+      </w:r>
+      <w:r>
+        <w:rPr>
+          <w:rFonts w:ascii="Courier New" w:hAnsi="Courier New" w:cs="Courier New"/>
+          <w:b/>
+          <w:sz w:val="18"/>
+          <w:szCs w:val="18"/>
+          <w:highlight w:val="yellow"/>
+        </w:rPr>
+        <w:t>car</w:t>
+      </w:r>
+      <w:r>
+        <w:rPr>
+          <w:rFonts w:ascii="Courier New" w:hAnsi="Courier New" w:cs="Courier New"/>
+          <w:sz w:val="18"/>
+          <w:szCs w:val="18"/>
+        </w:rPr>
+        <w:t>&gt;</w:t>
+      </w:r>
+      <w:r>
+        <w:rPr>
+          <w:rFonts w:ascii="Courier New" w:hAnsi="Courier New" w:cs="Courier New"/>
+          <w:color w:val="2C2C2C" w:themeColor="text1"/>
+          <w:sz w:val="18"/>
+          <w:szCs w:val="18"/>
+        </w:rPr>
+        <w:t>KLM</w:t>
+      </w:r>
+      <w:r>
+        <w:rPr>
+          <w:rFonts w:ascii="Courier New" w:hAnsi="Courier New" w:cs="Courier New"/>
+          <w:sz w:val="18"/>
+          <w:szCs w:val="18"/>
+        </w:rPr>
+        <w:t>&lt;/</w:t>
+      </w:r>
+      <w:r>
+        <w:rPr>
+          <w:rFonts w:ascii="Courier New" w:hAnsi="Courier New" w:cs="Courier New"/>
+          <w:b/>
+          <w:sz w:val="18"/>
+          <w:szCs w:val="18"/>
+          <w:highlight w:val="yellow"/>
+        </w:rPr>
+        <w:t>car</w:t>
+      </w:r>
+      <w:r>
+        <w:rPr>
+          <w:rFonts w:ascii="Courier New" w:hAnsi="Courier New" w:cs="Courier New"/>
+          <w:sz w:val="18"/>
+          <w:szCs w:val="18"/>
+        </w:rPr>
+        <w:t>&gt;</w:t>
+      </w:r>
+      <w:r>
+        <w:rPr>
+          <w:rFonts w:ascii="Courier New" w:hAnsi="Courier New" w:cs="Courier New"/>
+          <w:sz w:val="18"/>
+          <w:szCs w:val="18"/>
+        </w:rPr>
+        <w:br/>
+      </w:r>
+      <w:r>
+        <w:rPr>
+          <w:rFonts w:ascii="Courier New" w:hAnsi="Courier New" w:cs="Courier New"/>
+          <w:sz w:val="18"/>
+          <w:szCs w:val="18"/>
+        </w:rPr>
+        <w:t xml:space="preserve">      &lt;</w:t>
+      </w:r>
+      <w:r>
+        <w:rPr>
+          <w:rFonts w:ascii="Courier New" w:hAnsi="Courier New" w:cs="Courier New"/>
+          <w:b/>
+          <w:sz w:val="18"/>
+          <w:szCs w:val="18"/>
+          <w:highlight w:val="yellow"/>
+        </w:rPr>
+        <w:t>oper</w:t>
+      </w:r>
+      <w:r>
+        <w:rPr>
+          <w:rFonts w:ascii="Courier New" w:hAnsi="Courier New" w:cs="Courier New"/>
+          <w:sz w:val="18"/>
+          <w:szCs w:val="18"/>
+        </w:rPr>
+        <w:t>&gt;</w:t>
+      </w:r>
+      <w:r>
+        <w:rPr>
+          <w:rFonts w:ascii="Courier New" w:hAnsi="Courier New" w:cs="Courier New"/>
+          <w:color w:val="auto"/>
+          <w:sz w:val="18"/>
+          <w:szCs w:val="18"/>
+        </w:rPr>
+        <w:t>AFR</w:t>
+      </w:r>
+      <w:r>
+        <w:rPr>
+          <w:rFonts w:ascii="Courier New" w:hAnsi="Courier New" w:cs="Courier New"/>
+          <w:sz w:val="18"/>
+          <w:szCs w:val="18"/>
+        </w:rPr>
+        <w:t>&lt;/</w:t>
+      </w:r>
+      <w:r>
+        <w:rPr>
+          <w:rFonts w:ascii="Courier New" w:hAnsi="Courier New" w:cs="Courier New"/>
+          <w:b/>
+          <w:sz w:val="18"/>
+          <w:szCs w:val="18"/>
+          <w:highlight w:val="yellow"/>
+        </w:rPr>
+        <w:t>oper</w:t>
+      </w:r>
+      <w:r>
+        <w:rPr>
+          <w:rFonts w:ascii="Courier New" w:hAnsi="Courier New" w:cs="Courier New"/>
+          <w:sz w:val="18"/>
+          <w:szCs w:val="18"/>
+        </w:rPr>
+        <w:t>&gt;</w:t>
+      </w:r>
+      <w:r>
+        <w:rPr>
+          <w:rFonts w:ascii="Courier New" w:hAnsi="Courier New" w:cs="Courier New"/>
+          <w:sz w:val="18"/>
+          <w:szCs w:val="18"/>
+        </w:rPr>
+        <w:br/>
+      </w:r>
+      <w:r>
+        <w:rPr>
+          <w:rFonts w:ascii="Courier New" w:hAnsi="Courier New" w:cs="Courier New"/>
+          <w:sz w:val="18"/>
+          <w:szCs w:val="18"/>
+        </w:rPr>
+        <w:t xml:space="preserve">      &lt;vis&gt;</w:t>
+      </w:r>
+      <w:r>
+        <w:rPr>
+          <w:rFonts w:ascii="Courier New" w:hAnsi="Courier New" w:cs="Courier New"/>
+          <w:sz w:val="18"/>
+          <w:szCs w:val="18"/>
+        </w:rPr>
+        <w:br/>
+      </w:r>
+      <w:r>
+        <w:rPr>
+          <w:rFonts w:ascii="Courier New" w:hAnsi="Courier New" w:cs="Courier New"/>
+          <w:sz w:val="18"/>
+          <w:szCs w:val="18"/>
+        </w:rPr>
+        <w:t xml:space="preserve">        &lt;repaint_visual&gt;</w:t>
+      </w:r>
+      <w:r>
+        <w:rPr>
+          <w:rFonts w:ascii="Courier New" w:hAnsi="Courier New" w:cs="Courier New"/>
+          <w:sz w:val="18"/>
+          <w:szCs w:val="18"/>
+        </w:rPr>
+        <w:br/>
+      </w:r>
+      <w:r>
+        <w:rPr>
+          <w:rFonts w:ascii="Courier New" w:hAnsi="Courier New" w:cs="Courier New"/>
+          <w:sz w:val="18"/>
+          <w:szCs w:val="18"/>
+        </w:rPr>
+        <w:t xml:space="preserve">          &lt;title&gt;</w:t>
+      </w:r>
+      <w:r>
+        <w:rPr>
+          <w:rFonts w:ascii="Courier New" w:hAnsi="Courier New" w:cs="Courier New"/>
+          <w:sz w:val="18"/>
+          <w:szCs w:val="18"/>
+        </w:rPr>
+        <w:t>UTL</w:t>
+      </w:r>
+      <w:r>
+        <w:rPr>
+          <w:rFonts w:ascii="Courier New" w:hAnsi="Courier New" w:cs="Courier New"/>
+          <w:sz w:val="18"/>
+          <w:szCs w:val="18"/>
+        </w:rPr>
+        <w:t>ive_332.KLM.KLM&lt;/title&gt;</w:t>
+      </w:r>
+      <w:r>
+        <w:rPr>
+          <w:rFonts w:ascii="Courier New" w:hAnsi="Courier New" w:cs="Courier New"/>
+          <w:sz w:val="18"/>
+          <w:szCs w:val="18"/>
+        </w:rPr>
+        <w:br/>
+      </w:r>
+      <w:r>
+        <w:rPr>
+          <w:rFonts w:ascii="Courier New" w:hAnsi="Courier New" w:cs="Courier New"/>
+          <w:sz w:val="18"/>
+          <w:szCs w:val="18"/>
+        </w:rPr>
+        <w:t xml:space="preserve">          &lt;val&gt;100&lt;/val&gt;</w:t>
+      </w:r>
+      <w:r>
+        <w:rPr>
+          <w:rFonts w:ascii="Courier New" w:hAnsi="Courier New" w:cs="Courier New"/>
+          <w:sz w:val="18"/>
+          <w:szCs w:val="18"/>
+        </w:rPr>
+        <w:br/>
+      </w:r>
+      <w:r>
+        <w:rPr>
+          <w:rFonts w:ascii="Courier New" w:hAnsi="Courier New" w:cs="Courier New"/>
+          <w:sz w:val="18"/>
+          <w:szCs w:val="18"/>
+        </w:rPr>
+        <w:t xml:space="preserve">          &lt;useOnce&gt;false&lt;/useOnce&gt;</w:t>
+      </w:r>
+      <w:r>
+        <w:rPr>
+          <w:rFonts w:ascii="Courier New" w:hAnsi="Courier New" w:cs="Courier New"/>
+          <w:sz w:val="18"/>
+          <w:szCs w:val="18"/>
+        </w:rPr>
+        <w:br/>
+      </w:r>
+      <w:r>
+        <w:rPr>
+          <w:rFonts w:ascii="Courier New" w:hAnsi="Courier New" w:cs="Courier New"/>
+          <w:sz w:val="18"/>
+          <w:szCs w:val="18"/>
+        </w:rPr>
+        <w:t xml:space="preserve">        &lt;/repaint_visual&gt;</w:t>
+      </w:r>
+      <w:r>
+        <w:rPr>
+          <w:rFonts w:ascii="Courier New" w:hAnsi="Courier New" w:cs="Courier New"/>
+          <w:sz w:val="18"/>
+          <w:szCs w:val="18"/>
+        </w:rPr>
+        <w:br/>
+      </w:r>
+      <w:r>
+        <w:rPr>
+          <w:rFonts w:ascii="Courier New" w:hAnsi="Courier New" w:cs="Courier New"/>
+          <w:sz w:val="18"/>
+          <w:szCs w:val="18"/>
+        </w:rPr>
+        <w:t xml:space="preserve">      &lt;/vis&gt;</w:t>
+      </w:r>
+      <w:r>
+        <w:rPr>
+          <w:rFonts w:ascii="Courier New" w:hAnsi="Courier New" w:cs="Courier New"/>
+          <w:sz w:val="18"/>
+          <w:szCs w:val="18"/>
+        </w:rPr>
+        <w:br/>
+      </w:r>
+      <w:r>
+        <w:rPr>
+          <w:rFonts w:ascii="Courier New" w:hAnsi="Courier New" w:cs="Courier New"/>
+          <w:sz w:val="18"/>
+          <w:szCs w:val="18"/>
+        </w:rPr>
+        <w:t xml:space="preserve">    &lt;/repaint_fleet&gt;</w:t>
+      </w:r>
+    </w:p>
+    <w:p>
+      <w:r>
+        <w:t>Based on above setting, AI2UTL uses one of these values to match corresponding AI repaints.</w:t>
+      </w:r>
+    </w:p>
+    <w:p/>
+    <w:p>
+      <w:pPr>
+        <w:pStyle w:val="Heading2"/>
+      </w:pPr>
+      <w:bookmarkStart w:id="16" w:name="_Toc1290170"/>
+      <w:r>
+        <w:t>a</w:t>
+      </w:r>
+      <w:r>
+        <w:t>dd</w:t>
+      </w:r>
+      <w:r>
+        <w:t>o</w:t>
+      </w:r>
+      <w:r>
+        <w:t>nlyMissing</w:t>
       </w:r>
       <w:bookmarkEnd w:id="16"/>
     </w:p>
     <w:p>
       <w:r>
-        <w:t>The “</w:t>
-      </w:r>
-      <w:proofErr w:type="spellStart"/>
-      <w:r>
-        <w:t>includeOper</w:t>
-      </w:r>
-      <w:proofErr w:type="spellEnd"/>
-      <w:r>
-        <w:t xml:space="preserve">” </w:t>
-      </w:r>
-      <w:r>
-        <w:t>indicates that if a repaint for the carrier was not found, look also in the “</w:t>
-      </w:r>
-      <w:proofErr w:type="spellStart"/>
-      <w:r>
-        <w:t>oper</w:t>
-      </w:r>
-      <w:proofErr w:type="spellEnd"/>
-      <w:r>
-        <w:t>” field</w:t>
+        <w:t xml:space="preserve">If set to </w:t>
+      </w:r>
+      <w:r>
+        <w:rPr>
+          <w:b/>
+        </w:rPr>
+        <w:t>true</w:t>
+      </w:r>
+      <w:r>
+        <w:rPr>
+          <w:b/>
+        </w:rPr>
+        <w:t>,</w:t>
+      </w:r>
+      <w:r>
+        <w:t xml:space="preserve"> AI2UTL will only add AI repaints for those </w:t>
+      </w:r>
+      <w:r>
+        <w:rPr>
+          <w:b/>
+        </w:rPr>
+        <w:t>missing in UTL</w:t>
+      </w:r>
+      <w:r>
+        <w:t>, already existing UTL repaints will be left unaffected.</w:t>
+      </w:r>
+      <w:r>
+        <w:t xml:space="preserve"> </w:t>
+      </w:r>
+      <w:r>
+        <w:t xml:space="preserve">If set to </w:t>
+      </w:r>
+      <w:r>
+        <w:rPr>
+          <w:b/>
+        </w:rPr>
+        <w:t>false, all UTL repaints</w:t>
+      </w:r>
+      <w:r>
+        <w:t xml:space="preserve"> will be replaced (</w:t>
+      </w:r>
+      <w:r>
+        <w:t xml:space="preserve">of course only </w:t>
+      </w:r>
+      <w:r>
+        <w:t>for which alternative repaints have been found).</w:t>
       </w:r>
     </w:p>
     <w:p>
-      <w:r>
-        <w:t>Each UTL repaint section contains both an &lt;car&gt; and &lt;oper&gt; value:</w:t>
-      </w:r>
-    </w:p>
-    <w:p>
-      <w:r>
-        <w:rPr>
-          <w:rFonts w:ascii="Courier New" w:hAnsi="Courier New" w:cs="Courier New"/>
-          <w:sz w:val="18"/>
-          <w:szCs w:val="18"/>
-        </w:rPr>
-        <w:t xml:space="preserve">    &lt;repaint_fleet&gt;</w:t>
-      </w:r>
-      <w:r>
-        <w:rPr>
-          <w:rFonts w:ascii="Courier New" w:hAnsi="Courier New" w:cs="Courier New"/>
-          <w:sz w:val="18"/>
-          <w:szCs w:val="18"/>
-        </w:rPr>
-        <w:br/>
-      </w:r>
-      <w:r>
-        <w:rPr>
-          <w:rFonts w:ascii="Courier New" w:hAnsi="Courier New" w:cs="Courier New"/>
-          <w:sz w:val="18"/>
-          <w:szCs w:val="18"/>
-        </w:rPr>
-        <w:t xml:space="preserve">      &lt;equip&gt;</w:t>
-      </w:r>
-      <w:r>
-        <w:rPr>
-          <w:rFonts w:ascii="Courier New" w:hAnsi="Courier New" w:cs="Courier New"/>
-          <w:color w:val="FF0000"/>
-          <w:sz w:val="18"/>
-          <w:szCs w:val="18"/>
-        </w:rPr>
-        <w:t>33</w:t>
-      </w:r>
-      <w:r>
-        <w:rPr>
-          <w:rFonts w:ascii="Courier New" w:hAnsi="Courier New" w:cs="Courier New"/>
-          <w:color w:val="FF0000"/>
-          <w:sz w:val="18"/>
-          <w:szCs w:val="18"/>
-        </w:rPr>
-        <w:t>0</w:t>
-      </w:r>
-      <w:r>
-        <w:rPr>
-          <w:rFonts w:ascii="Courier New" w:hAnsi="Courier New" w:cs="Courier New"/>
-          <w:sz w:val="18"/>
-          <w:szCs w:val="18"/>
-        </w:rPr>
-        <w:t>&lt;/equip&gt;</w:t>
-      </w:r>
-      <w:r>
-        <w:rPr>
-          <w:rFonts w:ascii="Courier New" w:hAnsi="Courier New" w:cs="Courier New"/>
-          <w:sz w:val="18"/>
-          <w:szCs w:val="18"/>
-        </w:rPr>
-        <w:br/>
-      </w:r>
-      <w:r>
-        <w:rPr>
-          <w:rFonts w:ascii="Courier New" w:hAnsi="Courier New" w:cs="Courier New"/>
-          <w:sz w:val="18"/>
-          <w:szCs w:val="18"/>
-        </w:rPr>
-        <w:t xml:space="preserve">      &lt;</w:t>
-      </w:r>
-      <w:r>
-        <w:rPr>
-          <w:rFonts w:ascii="Courier New" w:hAnsi="Courier New" w:cs="Courier New"/>
-          <w:b/>
-          <w:sz w:val="18"/>
-          <w:szCs w:val="18"/>
-        </w:rPr>
-        <w:t>car</w:t>
-      </w:r>
-      <w:r>
-        <w:rPr>
-          <w:rFonts w:ascii="Courier New" w:hAnsi="Courier New" w:cs="Courier New"/>
-          <w:sz w:val="18"/>
-          <w:szCs w:val="18"/>
-        </w:rPr>
-        <w:t>&gt;</w:t>
-      </w:r>
-      <w:r>
-        <w:rPr>
-          <w:rFonts w:ascii="Courier New" w:hAnsi="Courier New" w:cs="Courier New"/>
-          <w:color w:val="00B050"/>
-          <w:sz w:val="18"/>
-          <w:szCs w:val="18"/>
-        </w:rPr>
-        <w:t>KLM</w:t>
-      </w:r>
-      <w:r>
-        <w:rPr>
-          <w:rFonts w:ascii="Courier New" w:hAnsi="Courier New" w:cs="Courier New"/>
-          <w:sz w:val="18"/>
-          <w:szCs w:val="18"/>
-        </w:rPr>
-        <w:t>&lt;/</w:t>
-      </w:r>
-      <w:r>
-        <w:rPr>
-          <w:rFonts w:ascii="Courier New" w:hAnsi="Courier New" w:cs="Courier New"/>
-          <w:b/>
-          <w:sz w:val="18"/>
-          <w:szCs w:val="18"/>
-        </w:rPr>
-        <w:t>car</w:t>
-      </w:r>
-      <w:r>
-        <w:rPr>
-          <w:rFonts w:ascii="Courier New" w:hAnsi="Courier New" w:cs="Courier New"/>
-          <w:sz w:val="18"/>
-          <w:szCs w:val="18"/>
-        </w:rPr>
-        <w:t>&gt;</w:t>
-      </w:r>
-      <w:r>
-        <w:rPr>
-          <w:rFonts w:ascii="Courier New" w:hAnsi="Courier New" w:cs="Courier New"/>
-          <w:sz w:val="18"/>
-          <w:szCs w:val="18"/>
-        </w:rPr>
-        <w:br/>
-      </w:r>
-      <w:r>
-        <w:rPr>
-          <w:rFonts w:ascii="Courier New" w:hAnsi="Courier New" w:cs="Courier New"/>
-          <w:sz w:val="18"/>
-          <w:szCs w:val="18"/>
-        </w:rPr>
-        <w:t xml:space="preserve">      &lt;</w:t>
-      </w:r>
-      <w:r>
-        <w:rPr>
-          <w:rFonts w:ascii="Courier New" w:hAnsi="Courier New" w:cs="Courier New"/>
-          <w:b/>
-          <w:sz w:val="18"/>
-          <w:szCs w:val="18"/>
-        </w:rPr>
-        <w:t>oper</w:t>
-      </w:r>
-      <w:r>
-        <w:rPr>
-          <w:rFonts w:ascii="Courier New" w:hAnsi="Courier New" w:cs="Courier New"/>
-          <w:sz w:val="18"/>
-          <w:szCs w:val="18"/>
-        </w:rPr>
-        <w:t>&gt;</w:t>
-      </w:r>
-      <w:r>
-        <w:rPr>
-          <w:rFonts w:ascii="Courier New" w:hAnsi="Courier New" w:cs="Courier New"/>
-          <w:color w:val="auto"/>
-          <w:sz w:val="18"/>
-          <w:szCs w:val="18"/>
-        </w:rPr>
-        <w:t>AFR</w:t>
-      </w:r>
-      <w:r>
-        <w:rPr>
-          <w:rFonts w:ascii="Courier New" w:hAnsi="Courier New" w:cs="Courier New"/>
-          <w:sz w:val="18"/>
-          <w:szCs w:val="18"/>
-        </w:rPr>
-        <w:t>&lt;/</w:t>
-      </w:r>
-      <w:r>
-        <w:rPr>
-          <w:rFonts w:ascii="Courier New" w:hAnsi="Courier New" w:cs="Courier New"/>
-          <w:b/>
-          <w:sz w:val="18"/>
-          <w:szCs w:val="18"/>
-        </w:rPr>
-        <w:t>oper</w:t>
-      </w:r>
-      <w:r>
-        <w:rPr>
-          <w:rFonts w:ascii="Courier New" w:hAnsi="Courier New" w:cs="Courier New"/>
-          <w:sz w:val="18"/>
-          <w:szCs w:val="18"/>
-        </w:rPr>
-        <w:t>&gt;</w:t>
-      </w:r>
-      <w:r>
-        <w:rPr>
-          <w:rFonts w:ascii="Courier New" w:hAnsi="Courier New" w:cs="Courier New"/>
-          <w:sz w:val="18"/>
-          <w:szCs w:val="18"/>
-        </w:rPr>
-        <w:br/>
-      </w:r>
-      <w:r>
-        <w:rPr>
-          <w:rFonts w:ascii="Courier New" w:hAnsi="Courier New" w:cs="Courier New"/>
-          <w:sz w:val="18"/>
-          <w:szCs w:val="18"/>
-        </w:rPr>
-        <w:t xml:space="preserve">      &lt;vis&gt;</w:t>
-      </w:r>
-      <w:r>
-        <w:rPr>
-          <w:rFonts w:ascii="Courier New" w:hAnsi="Courier New" w:cs="Courier New"/>
-          <w:sz w:val="18"/>
-          <w:szCs w:val="18"/>
-        </w:rPr>
-        <w:br/>
-      </w:r>
-      <w:r>
-        <w:rPr>
-          <w:rFonts w:ascii="Courier New" w:hAnsi="Courier New" w:cs="Courier New"/>
-          <w:sz w:val="18"/>
-          <w:szCs w:val="18"/>
-        </w:rPr>
-        <w:t xml:space="preserve">        &lt;repaint_visual&gt;</w:t>
-      </w:r>
-      <w:r>
-        <w:rPr>
-          <w:rFonts w:ascii="Courier New" w:hAnsi="Courier New" w:cs="Courier New"/>
-          <w:sz w:val="18"/>
-          <w:szCs w:val="18"/>
-        </w:rPr>
-        <w:br/>
-      </w:r>
-      <w:r>
-        <w:rPr>
-          <w:rFonts w:ascii="Courier New" w:hAnsi="Courier New" w:cs="Courier New"/>
-          <w:sz w:val="18"/>
-          <w:szCs w:val="18"/>
-        </w:rPr>
-        <w:t xml:space="preserve">          &lt;title&gt;</w:t>
-      </w:r>
-      <w:r>
-        <w:rPr>
-          <w:rFonts w:ascii="Courier New" w:hAnsi="Courier New" w:cs="Courier New"/>
-          <w:sz w:val="18"/>
-          <w:szCs w:val="18"/>
-        </w:rPr>
-        <w:t>UTL</w:t>
-      </w:r>
-      <w:r>
-        <w:rPr>
-          <w:rFonts w:ascii="Courier New" w:hAnsi="Courier New" w:cs="Courier New"/>
-          <w:sz w:val="18"/>
-          <w:szCs w:val="18"/>
-        </w:rPr>
-        <w:t>ive_332.KLM.KLM&lt;/title&gt;</w:t>
-      </w:r>
-      <w:r>
-        <w:rPr>
-          <w:rFonts w:ascii="Courier New" w:hAnsi="Courier New" w:cs="Courier New"/>
-          <w:sz w:val="18"/>
-          <w:szCs w:val="18"/>
-        </w:rPr>
-        <w:br/>
-      </w:r>
-      <w:r>
-        <w:rPr>
-          <w:rFonts w:ascii="Courier New" w:hAnsi="Courier New" w:cs="Courier New"/>
-          <w:sz w:val="18"/>
-          <w:szCs w:val="18"/>
-        </w:rPr>
-        <w:t xml:space="preserve">          &lt;val&gt;100&lt;/val&gt;</w:t>
-      </w:r>
-      <w:r>
-        <w:rPr>
-          <w:rFonts w:ascii="Courier New" w:hAnsi="Courier New" w:cs="Courier New"/>
-          <w:sz w:val="18"/>
-          <w:szCs w:val="18"/>
-        </w:rPr>
-        <w:br/>
-      </w:r>
-      <w:r>
-        <w:rPr>
-          <w:rFonts w:ascii="Courier New" w:hAnsi="Courier New" w:cs="Courier New"/>
-          <w:sz w:val="18"/>
-          <w:szCs w:val="18"/>
-        </w:rPr>
-        <w:t xml:space="preserve">          &lt;useOnce&gt;false&lt;/useOnce&gt;</w:t>
-      </w:r>
-      <w:r>
-        <w:rPr>
-          <w:rFonts w:ascii="Courier New" w:hAnsi="Courier New" w:cs="Courier New"/>
-          <w:sz w:val="18"/>
-          <w:szCs w:val="18"/>
-        </w:rPr>
-        <w:br/>
-      </w:r>
-      <w:r>
-        <w:rPr>
-          <w:rFonts w:ascii="Courier New" w:hAnsi="Courier New" w:cs="Courier New"/>
-          <w:sz w:val="18"/>
-          <w:szCs w:val="18"/>
-        </w:rPr>
-        <w:t xml:space="preserve">        &lt;/repaint_visual&gt;</w:t>
-      </w:r>
-      <w:r>
-        <w:rPr>
-          <w:rFonts w:ascii="Courier New" w:hAnsi="Courier New" w:cs="Courier New"/>
-          <w:sz w:val="18"/>
-          <w:szCs w:val="18"/>
-        </w:rPr>
-        <w:br/>
-      </w:r>
-      <w:r>
-        <w:rPr>
-          <w:rFonts w:ascii="Courier New" w:hAnsi="Courier New" w:cs="Courier New"/>
-          <w:sz w:val="18"/>
-          <w:szCs w:val="18"/>
-        </w:rPr>
-        <w:t xml:space="preserve">      &lt;/vis&gt;</w:t>
-      </w:r>
-      <w:r>
-        <w:rPr>
-          <w:rFonts w:ascii="Courier New" w:hAnsi="Courier New" w:cs="Courier New"/>
-          <w:sz w:val="18"/>
-          <w:szCs w:val="18"/>
-        </w:rPr>
-        <w:br/>
-      </w:r>
-      <w:r>
-        <w:rPr>
-          <w:rFonts w:ascii="Courier New" w:hAnsi="Courier New" w:cs="Courier New"/>
-          <w:sz w:val="18"/>
-          <w:szCs w:val="18"/>
-        </w:rPr>
-        <w:t xml:space="preserve">    &lt;/repaint_fleet&gt;</w:t>
-      </w:r>
-    </w:p>
-    <w:p>
-      <w:r>
-        <w:t>Based on above setting, AI2UTL uses one of these values to match corresponding AI repaints.</w:t>
-      </w:r>
-    </w:p>
-    <w:p/>
-    <w:p>
-      <w:pPr>
-        <w:pStyle w:val="Heading2"/>
-      </w:pPr>
-      <w:bookmarkStart w:id="17" w:name="_Toc1290170"/>
-      <w:r>
-        <w:t>a</w:t>
-      </w:r>
-      <w:r>
-        <w:t>dd</w:t>
-      </w:r>
-      <w:r>
-        <w:t>o</w:t>
-      </w:r>
-      <w:r>
-        <w:t>nlyMissing</w:t>
+      <w:pPr>
+        <w:pStyle w:val="Heading1"/>
+      </w:pPr>
+      <w:bookmarkStart w:id="17" w:name="_Toc1290171"/>
+      <w:r>
+        <w:lastRenderedPageBreak/>
+        <w:t>UTL – AI2UTL aircraft code translations</w:t>
       </w:r>
       <w:bookmarkEnd w:id="17"/>
     </w:p>
     <w:p>
       <w:r>
-        <w:t xml:space="preserve">If set to </w:t>
+        <w:t xml:space="preserve">The file </w:t>
       </w:r>
       <w:r>
         <w:rPr>
           <w:b/>
         </w:rPr>
-        <w:t>true</w:t>
+        <w:t>dhq.ai2utl.search-codes.json</w:t>
       </w:r>
       <w:r>
         <w:rPr>
           <w:b/>
         </w:rPr>
-        <w:t>,</w:t>
-      </w:r>
-      <w:r>
-        <w:t xml:space="preserve"> AI2UTL will only add AI repaints for those </w:t>
-      </w:r>
-      <w:r>
-        <w:rPr>
-          <w:b/>
-        </w:rPr>
-        <w:t>missing in UTL</w:t>
-      </w:r>
-      <w:r>
-        <w:t>, already existing UTL repaints will be left unaffected.</w:t>
-      </w:r>
-      <w:r>
         <w:t xml:space="preserve"> </w:t>
       </w:r>
       <w:r>
-        <w:t xml:space="preserve">If set to </w:t>
-      </w:r>
-      <w:r>
-        <w:rPr>
-          <w:b/>
-        </w:rPr>
-        <w:t>false, all UTL repaints</w:t>
-      </w:r>
-      <w:r>
-        <w:t xml:space="preserve"> will be replaced (</w:t>
-      </w:r>
-      <w:r>
-        <w:t xml:space="preserve">of course only </w:t>
-      </w:r>
-      <w:r>
-        <w:t>for which alternative repaints have been found).</w:t>
+        <w:t xml:space="preserve">contains (or should contain) all UTL aircraft </w:t>
+      </w:r>
+      <w:r>
+        <w:t>type</w:t>
+      </w:r>
+      <w:r>
+        <w:t>s</w:t>
+      </w:r>
+      <w:r>
+        <w:t xml:space="preserve"> and the corresponding AI2UTL aircraft codes</w:t>
+      </w:r>
+      <w:r>
+        <w:t>:</w:t>
       </w:r>
     </w:p>
     <w:p>
-      <w:pPr>
-        <w:pStyle w:val="Heading1"/>
-      </w:pPr>
-      <w:bookmarkStart w:id="18" w:name="_Toc1290171"/>
-      <w:r>
-        <w:lastRenderedPageBreak/>
-        <w:t>UTL – AI2UTL aircraft code translations</w:t>
-      </w:r>
-      <w:bookmarkEnd w:id="18"/>
-    </w:p>
-    <w:p>
-      <w:r>
-        <w:t xml:space="preserve">The file </w:t>
-      </w:r>
-      <w:r>
-        <w:rPr>
-          <w:b/>
-        </w:rPr>
-        <w:t>dhq.ai2utl.search-codes.json</w:t>
-      </w:r>
-      <w:r>
-        <w:rPr>
-          <w:b/>
-        </w:rPr>
-        <w:t xml:space="preserve"> </w:t>
-      </w:r>
-      <w:r>
-        <w:t xml:space="preserve">contains (or should contain) all UTL aircraft </w:t>
-      </w:r>
-      <w:r>
-        <w:t>type</w:t>
-      </w:r>
-      <w:r>
-        <w:t>s</w:t>
-      </w:r>
-      <w:r>
-        <w:t xml:space="preserve"> and the corresponding AI2UTL aircraft codes</w:t>
-      </w:r>
-      <w:r>
-        <w:t>:</w:t>
-      </w:r>
-    </w:p>
-    <w:p>
       <w:r>
         <w:rPr>
           <w:noProof/>
         </w:rPr>
         <w:drawing>
-          <wp:inline distT="0" distB="0" distL="0" distR="0" wp14:anchorId="56CE670C" wp14:editId="3A003DE9">
-            <wp:extent cx="1914525" cy="1076325"/>
-            <wp:effectExtent l="0" t="0" r="9525" b="9525"/>
-            <wp:docPr id="16" name="Picture 16"/>
+          <wp:inline distT="0" distB="0" distL="0" distR="0" wp14:anchorId="3EFD35E3" wp14:editId="5071F8B6">
+            <wp:extent cx="2257425" cy="1181100"/>
+            <wp:effectExtent l="0" t="0" r="9525" b="0"/>
+            <wp:docPr id="7" name="Picture 7"/>
             <wp:cNvGraphicFramePr>
               <a:graphicFrameLocks xmlns:a="http://schemas.openxmlformats.org/drawingml/2006/main" noChangeAspect="1"/>
             </wp:cNvGraphicFramePr>
@@ -5441,7 +5530,7 @@
               <a:graphicData uri="http://schemas.openxmlformats.org/drawingml/2006/picture">
                 <pic:pic xmlns:pic="http://schemas.openxmlformats.org/drawingml/2006/picture">
                   <pic:nvPicPr>
-                    <pic:cNvPr id="0" name="Picture 6"/>
+                    <pic:cNvPr id="0" name="Picture 3"/>
                     <pic:cNvPicPr>
                       <a:picLocks noChangeAspect="1" noChangeArrowheads="1"/>
                     </pic:cNvPicPr>
@@ -5462,7 +5551,7 @@
                   <pic:spPr bwMode="auto">
                     <a:xfrm>
                       <a:off x="0" y="0"/>
-                      <a:ext cx="1914525" cy="1076325"/>
+                      <a:ext cx="2257425" cy="1181100"/>
                     </a:xfrm>
                     <a:prstGeom prst="rect">
                       <a:avLst/>
@@ -5678,91 +5767,53 @@
       <w:pPr>
         <w:pStyle w:val="Heading1"/>
       </w:pPr>
-      <w:bookmarkStart w:id="19" w:name="_Toc1290172"/>
+      <w:bookmarkStart w:id="18" w:name="_Toc1290172"/>
       <w:r>
         <w:lastRenderedPageBreak/>
         <w:t>Log files</w:t>
+      </w:r>
+      <w:bookmarkEnd w:id="18"/>
+    </w:p>
+    <w:p>
+      <w:pPr>
+        <w:pStyle w:val="Heading2"/>
+      </w:pPr>
+      <w:bookmarkStart w:id="19" w:name="_Toc1290173"/>
+      <w:r>
+        <w:t>dhq.ai2utl.</w:t>
+      </w:r>
+      <w:r>
+        <w:t>log</w:t>
+      </w:r>
+      <w:r>
+        <w:t>.txt</w:t>
       </w:r>
       <w:bookmarkEnd w:id="19"/>
     </w:p>
     <w:p>
       <w:r>
-        <w:t xml:space="preserve">After AI2UTL has </w:t>
-      </w:r>
-      <w:r>
-        <w:t>injected repaints</w:t>
-      </w:r>
-      <w:r>
-        <w:t>, 2 log files have been created (and overwriting existing ones):</w:t>
+        <w:t>This lo</w:t>
+      </w:r>
+      <w:r>
+        <w:t>g</w:t>
+      </w:r>
+      <w:r>
+        <w:t xml:space="preserve"> file contains extensive information about the replacement process. You can </w:t>
+      </w:r>
+      <w:r>
+        <w:t>you this log to investigate any issues.</w:t>
       </w:r>
     </w:p>
     <w:p>
-      <w:pPr>
-        <w:pStyle w:val="ListParagraph"/>
-        <w:numPr>
-          <w:ilvl w:val="0"/>
-          <w:numId w:val="22"/>
-        </w:numPr>
-      </w:pPr>
-      <w:r>
-        <w:t>dhq.ai2utl.log.txt</w:t>
-      </w:r>
-    </w:p>
-    <w:p>
-      <w:pPr>
-        <w:pStyle w:val="ListParagraph"/>
-        <w:numPr>
-          <w:ilvl w:val="0"/>
-          <w:numId w:val="22"/>
-        </w:numPr>
-      </w:pPr>
-      <w:r>
-        <w:t>dhq.ai2utl.error.txt</w:t>
-      </w:r>
-      <w:r>
-        <w:br/>
-      </w:r>
-    </w:p>
-    <w:p>
-      <w:pPr>
-        <w:pStyle w:val="Heading2"/>
-      </w:pPr>
-      <w:bookmarkStart w:id="20" w:name="_Toc1290173"/>
-      <w:r>
-        <w:t>dhq.ai2utl.</w:t>
-      </w:r>
-      <w:r>
-        <w:t>log</w:t>
-      </w:r>
-      <w:r>
-        <w:t>.txt</w:t>
-      </w:r>
-      <w:bookmarkEnd w:id="20"/>
-    </w:p>
-    <w:p>
-      <w:r>
-        <w:t>This lo</w:t>
-      </w:r>
-      <w:r>
-        <w:t>g</w:t>
-      </w:r>
-      <w:r>
-        <w:t xml:space="preserve"> file contains extensive information about the replacement process. You can </w:t>
-      </w:r>
-      <w:r>
-        <w:t>you this log to investigate any issues.</w:t>
-      </w:r>
-    </w:p>
-    <w:p>
       <w:r>
         <w:rPr>
           <w:noProof/>
         </w:rPr>
         <w:drawing>
-          <wp:inline distT="0" distB="0" distL="0" distR="0" wp14:anchorId="0EC69CB7" wp14:editId="5E55D45C">
-            <wp:extent cx="3838575" cy="3009900"/>
-            <wp:effectExtent l="0" t="0" r="9525" b="0"/>
-            <wp:docPr id="15" name="Picture 15"/>
+          <wp:inline distT="0" distB="0" distL="0" distR="0" wp14:anchorId="2C74B22B" wp14:editId="68512AC1">
+            <wp:extent cx="4095750" cy="2276475"/>
+            <wp:effectExtent l="0" t="0" r="0" b="9525"/>
+            <wp:docPr id="6" name="Picture 6"/>
             <wp:cNvGraphicFramePr>
               <a:graphicFrameLocks xmlns:a="http://schemas.openxmlformats.org/drawingml/2006/main" noChangeAspect="1"/>
             </wp:cNvGraphicFramePr>
@@ -5770,7 +5821,7 @@
               <a:graphicData uri="http://schemas.openxmlformats.org/drawingml/2006/picture">
                 <pic:pic xmlns:pic="http://schemas.openxmlformats.org/drawingml/2006/picture">
                   <pic:nvPicPr>
-                    <pic:cNvPr id="0" name="Picture 5"/>
+                    <pic:cNvPr id="0" name="Picture 2"/>
                     <pic:cNvPicPr>
                       <a:picLocks noChangeAspect="1" noChangeArrowheads="1"/>
                     </pic:cNvPicPr>
@@ -5791,7 +5842,7 @@
                   <pic:spPr bwMode="auto">
                     <a:xfrm>
                       <a:off x="0" y="0"/>
-                      <a:ext cx="3838575" cy="3009900"/>
+                      <a:ext cx="4095750" cy="2276475"/>
                     </a:xfrm>
                     <a:prstGeom prst="rect">
                       <a:avLst/>
@@ -5815,50 +5866,30 @@
       <w:r>
         <w:br/>
       </w:r>
+      <w:r>
+        <w:br w:type="page"/>
+      </w:r>
     </w:p>
     <w:p>
       <w:pPr>
-        <w:pStyle w:val="Heading2"/>
-      </w:pPr>
-      <w:bookmarkStart w:id="21" w:name="_Toc1290174"/>
-      <w:r>
-        <w:t>dhq.ai2utl.error.txt</w:t>
-      </w:r>
-      <w:bookmarkEnd w:id="21"/>
+        <w:pStyle w:val="Heading1"/>
+      </w:pPr>
+      <w:bookmarkStart w:id="20" w:name="_Toc1290175"/>
+      <w:r>
+        <w:lastRenderedPageBreak/>
+        <w:t>Troubleshooting</w:t>
+      </w:r>
+      <w:bookmarkEnd w:id="20"/>
     </w:p>
     <w:p>
-      <w:r>
-        <w:t>Contains all error messages (if any)</w:t>
-      </w:r>
-    </w:p>
-    <w:p>
-      <w:pPr>
-        <w:spacing w:after="200"/>
-      </w:pPr>
-      <w:r>
-        <w:br w:type="page"/>
-      </w:r>
-    </w:p>
-    <w:p>
-      <w:pPr>
-        <w:pStyle w:val="Heading1"/>
-      </w:pPr>
-      <w:bookmarkStart w:id="22" w:name="_Toc1290175"/>
-      <w:r>
-        <w:lastRenderedPageBreak/>
-        <w:t>Troubleshooting</w:t>
-      </w:r>
-      <w:bookmarkEnd w:id="22"/>
-    </w:p>
-    <w:p>
       <w:pPr>
         <w:pStyle w:val="Heading2"/>
       </w:pPr>
-      <w:bookmarkStart w:id="23" w:name="_Toc1290176"/>
+      <w:bookmarkStart w:id="21" w:name="_Toc1290176"/>
       <w:r>
         <w:t>Invalid Aircraft Models</w:t>
       </w:r>
-      <w:bookmarkEnd w:id="23"/>
+      <w:bookmarkEnd w:id="21"/>
     </w:p>
     <w:p>
       <w:r>
@@ -5898,14 +5929,14 @@
       <w:pPr>
         <w:pStyle w:val="Heading2"/>
       </w:pPr>
-      <w:bookmarkStart w:id="24" w:name="_Toc1290177"/>
+      <w:bookmarkStart w:id="22" w:name="_Toc1290177"/>
       <w:r>
         <w:t xml:space="preserve">No ai aircraft code(s) defined for Utl aircraft: </w:t>
       </w:r>
       <w:r>
         <w:t>XXX</w:t>
       </w:r>
-      <w:bookmarkEnd w:id="24"/>
+      <w:bookmarkEnd w:id="22"/>
     </w:p>
     <w:p>
       <w:r>
@@ -6164,14 +6195,14 @@
       <w:pPr>
         <w:pStyle w:val="Heading2"/>
       </w:pPr>
-      <w:bookmarkStart w:id="25" w:name="_Toc1290178"/>
+      <w:bookmarkStart w:id="23" w:name="_Toc1290178"/>
       <w:r>
         <w:t>r</w:t>
       </w:r>
       <w:r>
         <w:t>epaints.backup.xml</w:t>
       </w:r>
-      <w:bookmarkEnd w:id="25"/>
+      <w:bookmarkEnd w:id="23"/>
     </w:p>
     <w:p>
       <w:r>
@@ -6221,11 +6252,11 @@
       <w:pPr>
         <w:pStyle w:val="Heading1"/>
       </w:pPr>
-      <w:bookmarkStart w:id="26" w:name="_Toc1290179"/>
+      <w:bookmarkStart w:id="24" w:name="_Toc1290179"/>
       <w:r>
         <w:t>Json file format</w:t>
       </w:r>
-      <w:bookmarkEnd w:id="26"/>
+      <w:bookmarkEnd w:id="24"/>
     </w:p>
     <w:p>
       <w:r>
@@ -6267,10 +6298,10 @@
           <w:noProof/>
         </w:rPr>
         <w:drawing>
-          <wp:inline distT="0" distB="0" distL="0" distR="0" wp14:anchorId="403E00D2" wp14:editId="0EE7D554">
-            <wp:extent cx="5457825" cy="1743075"/>
-            <wp:effectExtent l="0" t="0" r="9525" b="9525"/>
-            <wp:docPr id="14" name="Picture 14"/>
+          <wp:inline distT="0" distB="0" distL="0" distR="0" wp14:anchorId="429629B4" wp14:editId="55B2E705">
+            <wp:extent cx="4829175" cy="1752600"/>
+            <wp:effectExtent l="0" t="0" r="9525" b="0"/>
+            <wp:docPr id="4" name="Picture 4"/>
             <wp:cNvGraphicFramePr>
               <a:graphicFrameLocks xmlns:a="http://schemas.openxmlformats.org/drawingml/2006/main" noChangeAspect="1"/>
             </wp:cNvGraphicFramePr>
@@ -6278,7 +6309,7 @@
               <a:graphicData uri="http://schemas.openxmlformats.org/drawingml/2006/picture">
                 <pic:pic xmlns:pic="http://schemas.openxmlformats.org/drawingml/2006/picture">
                   <pic:nvPicPr>
-                    <pic:cNvPr id="0" name="Picture 4"/>
+                    <pic:cNvPr id="0" name="Picture 1"/>
                     <pic:cNvPicPr>
                       <a:picLocks noChangeAspect="1" noChangeArrowheads="1"/>
                     </pic:cNvPicPr>
@@ -6299,7 +6330,7 @@
                   <pic:spPr bwMode="auto">
                     <a:xfrm>
                       <a:off x="0" y="0"/>
-                      <a:ext cx="5457825" cy="1743075"/>
+                      <a:ext cx="4829175" cy="1752600"/>
                     </a:xfrm>
                     <a:prstGeom prst="rect">
                       <a:avLst/>
@@ -9659,141 +9690,6 @@
 </file>
 
 <file path=customXml/item1.xml><?xml version="1.0" encoding="utf-8"?>
-<?mso-contentType ?>
-<FormTemplates xmlns="http://schemas.microsoft.com/sharepoint/v3/contenttype/forms">
-  <Display>DocumentLibraryForm</Display>
-  <Edit>AssetEditForm</Edit>
-  <New>DocumentLibraryForm</New>
-</FormTemplates>
-</file>
-
-<file path=customXml/item2.xml><?xml version="1.0" encoding="utf-8"?>
-<p:properties xmlns:p="http://schemas.microsoft.com/office/2006/metadata/properties" xmlns:xsi="http://www.w3.org/2001/XMLSchema-instance" xmlns:pc="http://schemas.microsoft.com/office/infopath/2007/PartnerControls">
-  <documentManagement>
-    <APDescription xmlns="4873beb7-5857-4685-be1f-d57550cc96cc" xsi:nil="true"/>
-    <AssetExpire xmlns="4873beb7-5857-4685-be1f-d57550cc96cc">2029-01-01T08:00:00+00:00</AssetExpire>
-    <CampaignTagsTaxHTField0 xmlns="4873beb7-5857-4685-be1f-d57550cc96cc">
-      <Terms xmlns="http://schemas.microsoft.com/office/infopath/2007/PartnerControls"/>
-    </CampaignTagsTaxHTField0>
-    <IntlLangReviewDate xmlns="4873beb7-5857-4685-be1f-d57550cc96cc" xsi:nil="true"/>
-    <TPFriendlyName xmlns="4873beb7-5857-4685-be1f-d57550cc96cc" xsi:nil="true"/>
-    <IntlLangReview xmlns="4873beb7-5857-4685-be1f-d57550cc96cc">false</IntlLangReview>
-    <LocLastLocAttemptVersionLookup xmlns="4873beb7-5857-4685-be1f-d57550cc96cc">864570</LocLastLocAttemptVersionLookup>
-    <PolicheckWords xmlns="4873beb7-5857-4685-be1f-d57550cc96cc" xsi:nil="true"/>
-    <SubmitterId xmlns="4873beb7-5857-4685-be1f-d57550cc96cc" xsi:nil="true"/>
-    <AcquiredFrom xmlns="4873beb7-5857-4685-be1f-d57550cc96cc">Internal MS</AcquiredFrom>
-    <EditorialStatus xmlns="4873beb7-5857-4685-be1f-d57550cc96cc">Complete</EditorialStatus>
-    <Markets xmlns="4873beb7-5857-4685-be1f-d57550cc96cc"/>
-    <OriginAsset xmlns="4873beb7-5857-4685-be1f-d57550cc96cc" xsi:nil="true"/>
-    <AssetStart xmlns="4873beb7-5857-4685-be1f-d57550cc96cc">2012-11-01T04:53:00+00:00</AssetStart>
-    <FriendlyTitle xmlns="4873beb7-5857-4685-be1f-d57550cc96cc" xsi:nil="true"/>
-    <MarketSpecific xmlns="4873beb7-5857-4685-be1f-d57550cc96cc">false</MarketSpecific>
-    <TPNamespace xmlns="4873beb7-5857-4685-be1f-d57550cc96cc" xsi:nil="true"/>
-    <PublishStatusLookup xmlns="4873beb7-5857-4685-be1f-d57550cc96cc">
-      <Value>1655138</Value>
-    </PublishStatusLookup>
-    <APAuthor xmlns="4873beb7-5857-4685-be1f-d57550cc96cc">
-      <UserInfo>
-        <DisplayName>MIDDLEEAST\v-keerth</DisplayName>
-        <AccountId>2799</AccountId>
-        <AccountType/>
-      </UserInfo>
-    </APAuthor>
-    <TPCommandLine xmlns="4873beb7-5857-4685-be1f-d57550cc96cc" xsi:nil="true"/>
-    <IntlLangReviewer xmlns="4873beb7-5857-4685-be1f-d57550cc96cc" xsi:nil="true"/>
-    <OpenTemplate xmlns="4873beb7-5857-4685-be1f-d57550cc96cc">true</OpenTemplate>
-    <CSXSubmissionDate xmlns="4873beb7-5857-4685-be1f-d57550cc96cc" xsi:nil="true"/>
-    <TaxCatchAll xmlns="4873beb7-5857-4685-be1f-d57550cc96cc"/>
-    <Manager xmlns="4873beb7-5857-4685-be1f-d57550cc96cc" xsi:nil="true"/>
-    <NumericId xmlns="4873beb7-5857-4685-be1f-d57550cc96cc" xsi:nil="true"/>
-    <ParentAssetId xmlns="4873beb7-5857-4685-be1f-d57550cc96cc" xsi:nil="true"/>
-    <OriginalSourceMarket xmlns="4873beb7-5857-4685-be1f-d57550cc96cc" xsi:nil="true"/>
-    <ApprovalStatus xmlns="4873beb7-5857-4685-be1f-d57550cc96cc">InProgress</ApprovalStatus>
-    <TPComponent xmlns="4873beb7-5857-4685-be1f-d57550cc96cc" xsi:nil="true"/>
-    <EditorialTags xmlns="4873beb7-5857-4685-be1f-d57550cc96cc" xsi:nil="true"/>
-    <TPExecutable xmlns="4873beb7-5857-4685-be1f-d57550cc96cc" xsi:nil="true"/>
-    <TPLaunchHelpLink xmlns="4873beb7-5857-4685-be1f-d57550cc96cc" xsi:nil="true"/>
-    <LocComments xmlns="4873beb7-5857-4685-be1f-d57550cc96cc" xsi:nil="true"/>
-    <LocRecommendedHandoff xmlns="4873beb7-5857-4685-be1f-d57550cc96cc" xsi:nil="true"/>
-    <SourceTitle xmlns="4873beb7-5857-4685-be1f-d57550cc96cc" xsi:nil="true"/>
-    <CSXUpdate xmlns="4873beb7-5857-4685-be1f-d57550cc96cc">false</CSXUpdate>
-    <IntlLocPriority xmlns="4873beb7-5857-4685-be1f-d57550cc96cc" xsi:nil="true"/>
-    <UAProjectedTotalWords xmlns="4873beb7-5857-4685-be1f-d57550cc96cc" xsi:nil="true"/>
-    <AssetType xmlns="4873beb7-5857-4685-be1f-d57550cc96cc">TP</AssetType>
-    <MachineTranslated xmlns="4873beb7-5857-4685-be1f-d57550cc96cc">false</MachineTranslated>
-    <OutputCachingOn xmlns="4873beb7-5857-4685-be1f-d57550cc96cc">false</OutputCachingOn>
-    <TemplateStatus xmlns="4873beb7-5857-4685-be1f-d57550cc96cc">Complete</TemplateStatus>
-    <IsSearchable xmlns="4873beb7-5857-4685-be1f-d57550cc96cc">true</IsSearchable>
-    <ContentItem xmlns="4873beb7-5857-4685-be1f-d57550cc96cc" xsi:nil="true"/>
-    <HandoffToMSDN xmlns="4873beb7-5857-4685-be1f-d57550cc96cc" xsi:nil="true"/>
-    <ShowIn xmlns="4873beb7-5857-4685-be1f-d57550cc96cc">Show everywhere</ShowIn>
-    <ThumbnailAssetId xmlns="4873beb7-5857-4685-be1f-d57550cc96cc" xsi:nil="true"/>
-    <UALocComments xmlns="4873beb7-5857-4685-be1f-d57550cc96cc" xsi:nil="true"/>
-    <UALocRecommendation xmlns="4873beb7-5857-4685-be1f-d57550cc96cc">Localize</UALocRecommendation>
-    <LastModifiedDateTime xmlns="4873beb7-5857-4685-be1f-d57550cc96cc" xsi:nil="true"/>
-    <LegacyData xmlns="4873beb7-5857-4685-be1f-d57550cc96cc" xsi:nil="true"/>
-    <LocManualTestRequired xmlns="4873beb7-5857-4685-be1f-d57550cc96cc">false</LocManualTestRequired>
-    <LocMarketGroupTiers2 xmlns="4873beb7-5857-4685-be1f-d57550cc96cc" xsi:nil="true"/>
-    <ClipArtFilename xmlns="4873beb7-5857-4685-be1f-d57550cc96cc" xsi:nil="true"/>
-    <TPApplication xmlns="4873beb7-5857-4685-be1f-d57550cc96cc" xsi:nil="true"/>
-    <CSXHash xmlns="4873beb7-5857-4685-be1f-d57550cc96cc" xsi:nil="true"/>
-    <DirectSourceMarket xmlns="4873beb7-5857-4685-be1f-d57550cc96cc" xsi:nil="true"/>
-    <PrimaryImageGen xmlns="4873beb7-5857-4685-be1f-d57550cc96cc">true</PrimaryImageGen>
-    <PlannedPubDate xmlns="4873beb7-5857-4685-be1f-d57550cc96cc" xsi:nil="true"/>
-    <CSXSubmissionMarket xmlns="4873beb7-5857-4685-be1f-d57550cc96cc" xsi:nil="true"/>
-    <Downloads xmlns="4873beb7-5857-4685-be1f-d57550cc96cc">0</Downloads>
-    <ArtSampleDocs xmlns="4873beb7-5857-4685-be1f-d57550cc96cc" xsi:nil="true"/>
-    <TrustLevel xmlns="4873beb7-5857-4685-be1f-d57550cc96cc">1 Microsoft Managed Content</TrustLevel>
-    <BlockPublish xmlns="4873beb7-5857-4685-be1f-d57550cc96cc">false</BlockPublish>
-    <TPLaunchHelpLinkType xmlns="4873beb7-5857-4685-be1f-d57550cc96cc">Template</TPLaunchHelpLinkType>
-    <LocalizationTagsTaxHTField0 xmlns="4873beb7-5857-4685-be1f-d57550cc96cc">
-      <Terms xmlns="http://schemas.microsoft.com/office/infopath/2007/PartnerControls"/>
-    </LocalizationTagsTaxHTField0>
-    <BusinessGroup xmlns="4873beb7-5857-4685-be1f-d57550cc96cc" xsi:nil="true"/>
-    <Providers xmlns="4873beb7-5857-4685-be1f-d57550cc96cc" xsi:nil="true"/>
-    <TemplateTemplateType xmlns="4873beb7-5857-4685-be1f-d57550cc96cc">Word Document Template</TemplateTemplateType>
-    <TimesCloned xmlns="4873beb7-5857-4685-be1f-d57550cc96cc" xsi:nil="true"/>
-    <TPAppVersion xmlns="4873beb7-5857-4685-be1f-d57550cc96cc" xsi:nil="true"/>
-    <VoteCount xmlns="4873beb7-5857-4685-be1f-d57550cc96cc" xsi:nil="true"/>
-    <AverageRating xmlns="4873beb7-5857-4685-be1f-d57550cc96cc" xsi:nil="true"/>
-    <FeatureTagsTaxHTField0 xmlns="4873beb7-5857-4685-be1f-d57550cc96cc">
-      <Terms xmlns="http://schemas.microsoft.com/office/infopath/2007/PartnerControls"/>
-    </FeatureTagsTaxHTField0>
-    <Provider xmlns="4873beb7-5857-4685-be1f-d57550cc96cc" xsi:nil="true"/>
-    <UACurrentWords xmlns="4873beb7-5857-4685-be1f-d57550cc96cc" xsi:nil="true"/>
-    <AssetId xmlns="4873beb7-5857-4685-be1f-d57550cc96cc">TP103749966</AssetId>
-    <TPClientViewer xmlns="4873beb7-5857-4685-be1f-d57550cc96cc" xsi:nil="true"/>
-    <DSATActionTaken xmlns="4873beb7-5857-4685-be1f-d57550cc96cc" xsi:nil="true"/>
-    <APEditor xmlns="4873beb7-5857-4685-be1f-d57550cc96cc">
-      <UserInfo>
-        <DisplayName/>
-        <AccountId xsi:nil="true"/>
-        <AccountType/>
-      </UserInfo>
-    </APEditor>
-    <TPInstallLocation xmlns="4873beb7-5857-4685-be1f-d57550cc96cc" xsi:nil="true"/>
-    <OOCacheId xmlns="4873beb7-5857-4685-be1f-d57550cc96cc" xsi:nil="true"/>
-    <IsDeleted xmlns="4873beb7-5857-4685-be1f-d57550cc96cc">false</IsDeleted>
-    <PublishTargets xmlns="4873beb7-5857-4685-be1f-d57550cc96cc">OfficeOnlineVNext</PublishTargets>
-    <ApprovalLog xmlns="4873beb7-5857-4685-be1f-d57550cc96cc" xsi:nil="true"/>
-    <BugNumber xmlns="4873beb7-5857-4685-be1f-d57550cc96cc" xsi:nil="true"/>
-    <CrawlForDependencies xmlns="4873beb7-5857-4685-be1f-d57550cc96cc">false</CrawlForDependencies>
-    <InternalTagsTaxHTField0 xmlns="4873beb7-5857-4685-be1f-d57550cc96cc">
-      <Terms xmlns="http://schemas.microsoft.com/office/infopath/2007/PartnerControls"/>
-    </InternalTagsTaxHTField0>
-    <LastHandOff xmlns="4873beb7-5857-4685-be1f-d57550cc96cc" xsi:nil="true"/>
-    <Milestone xmlns="4873beb7-5857-4685-be1f-d57550cc96cc" xsi:nil="true"/>
-    <OriginalRelease xmlns="4873beb7-5857-4685-be1f-d57550cc96cc">15</OriginalRelease>
-    <RecommendationsModifier xmlns="4873beb7-5857-4685-be1f-d57550cc96cc" xsi:nil="true"/>
-    <ScenarioTagsTaxHTField0 xmlns="4873beb7-5857-4685-be1f-d57550cc96cc">
-      <Terms xmlns="http://schemas.microsoft.com/office/infopath/2007/PartnerControls"/>
-    </ScenarioTagsTaxHTField0>
-    <UANotes xmlns="4873beb7-5857-4685-be1f-d57550cc96cc" xsi:nil="true"/>
-  </documentManagement>
-</p:properties>
-</file>
-
-<file path=customXml/item3.xml><?xml version="1.0" encoding="utf-8"?>
 <ct:contentTypeSchema xmlns:ct="http://schemas.microsoft.com/office/2006/metadata/contentType" xmlns:ma="http://schemas.microsoft.com/office/2006/metadata/properties/metaAttributes" ct:_="" ma:_="" ma:contentTypeName="TemplateFile" ma:contentTypeID="0x0101006EDDDB5EE6D98C44930B742096920B300400F5B6D36B3EF94B4E9A635CDF2A18F5B8" ma:contentTypeVersion="72" ma:contentTypeDescription="Create a new document." ma:contentTypeScope="" ma:versionID="a23e56308344d904b51738559c3d67c9">
   <xsd:schema xmlns:xsd="http://www.w3.org/2001/XMLSchema" xmlns:xs="http://www.w3.org/2001/XMLSchema" xmlns:p="http://schemas.microsoft.com/office/2006/metadata/properties" xmlns:ns2="4873beb7-5857-4685-be1f-d57550cc96cc" targetNamespace="http://schemas.microsoft.com/office/2006/metadata/properties" ma:root="true" ma:fieldsID="cd0908cc4600e77bf5da051303e00c8d" ns2:_="">
     <xsd:import namespace="4873beb7-5857-4685-be1f-d57550cc96cc"/>
@@ -10833,6 +10729,141 @@
 </ct:contentTypeSchema>
 </file>
 
+<file path=customXml/item2.xml><?xml version="1.0" encoding="utf-8"?>
+<p:properties xmlns:p="http://schemas.microsoft.com/office/2006/metadata/properties" xmlns:xsi="http://www.w3.org/2001/XMLSchema-instance" xmlns:pc="http://schemas.microsoft.com/office/infopath/2007/PartnerControls">
+  <documentManagement>
+    <APDescription xmlns="4873beb7-5857-4685-be1f-d57550cc96cc" xsi:nil="true"/>
+    <AssetExpire xmlns="4873beb7-5857-4685-be1f-d57550cc96cc">2029-01-01T08:00:00+00:00</AssetExpire>
+    <CampaignTagsTaxHTField0 xmlns="4873beb7-5857-4685-be1f-d57550cc96cc">
+      <Terms xmlns="http://schemas.microsoft.com/office/infopath/2007/PartnerControls"/>
+    </CampaignTagsTaxHTField0>
+    <IntlLangReviewDate xmlns="4873beb7-5857-4685-be1f-d57550cc96cc" xsi:nil="true"/>
+    <TPFriendlyName xmlns="4873beb7-5857-4685-be1f-d57550cc96cc" xsi:nil="true"/>
+    <IntlLangReview xmlns="4873beb7-5857-4685-be1f-d57550cc96cc">false</IntlLangReview>
+    <LocLastLocAttemptVersionLookup xmlns="4873beb7-5857-4685-be1f-d57550cc96cc">864570</LocLastLocAttemptVersionLookup>
+    <PolicheckWords xmlns="4873beb7-5857-4685-be1f-d57550cc96cc" xsi:nil="true"/>
+    <SubmitterId xmlns="4873beb7-5857-4685-be1f-d57550cc96cc" xsi:nil="true"/>
+    <AcquiredFrom xmlns="4873beb7-5857-4685-be1f-d57550cc96cc">Internal MS</AcquiredFrom>
+    <EditorialStatus xmlns="4873beb7-5857-4685-be1f-d57550cc96cc">Complete</EditorialStatus>
+    <Markets xmlns="4873beb7-5857-4685-be1f-d57550cc96cc"/>
+    <OriginAsset xmlns="4873beb7-5857-4685-be1f-d57550cc96cc" xsi:nil="true"/>
+    <AssetStart xmlns="4873beb7-5857-4685-be1f-d57550cc96cc">2012-11-01T04:53:00+00:00</AssetStart>
+    <FriendlyTitle xmlns="4873beb7-5857-4685-be1f-d57550cc96cc" xsi:nil="true"/>
+    <MarketSpecific xmlns="4873beb7-5857-4685-be1f-d57550cc96cc">false</MarketSpecific>
+    <TPNamespace xmlns="4873beb7-5857-4685-be1f-d57550cc96cc" xsi:nil="true"/>
+    <PublishStatusLookup xmlns="4873beb7-5857-4685-be1f-d57550cc96cc">
+      <Value>1655138</Value>
+    </PublishStatusLookup>
+    <APAuthor xmlns="4873beb7-5857-4685-be1f-d57550cc96cc">
+      <UserInfo>
+        <DisplayName>MIDDLEEAST\v-keerth</DisplayName>
+        <AccountId>2799</AccountId>
+        <AccountType/>
+      </UserInfo>
+    </APAuthor>
+    <TPCommandLine xmlns="4873beb7-5857-4685-be1f-d57550cc96cc" xsi:nil="true"/>
+    <IntlLangReviewer xmlns="4873beb7-5857-4685-be1f-d57550cc96cc" xsi:nil="true"/>
+    <OpenTemplate xmlns="4873beb7-5857-4685-be1f-d57550cc96cc">true</OpenTemplate>
+    <CSXSubmissionDate xmlns="4873beb7-5857-4685-be1f-d57550cc96cc" xsi:nil="true"/>
+    <TaxCatchAll xmlns="4873beb7-5857-4685-be1f-d57550cc96cc"/>
+    <Manager xmlns="4873beb7-5857-4685-be1f-d57550cc96cc" xsi:nil="true"/>
+    <NumericId xmlns="4873beb7-5857-4685-be1f-d57550cc96cc" xsi:nil="true"/>
+    <ParentAssetId xmlns="4873beb7-5857-4685-be1f-d57550cc96cc" xsi:nil="true"/>
+    <OriginalSourceMarket xmlns="4873beb7-5857-4685-be1f-d57550cc96cc" xsi:nil="true"/>
+    <ApprovalStatus xmlns="4873beb7-5857-4685-be1f-d57550cc96cc">InProgress</ApprovalStatus>
+    <TPComponent xmlns="4873beb7-5857-4685-be1f-d57550cc96cc" xsi:nil="true"/>
+    <EditorialTags xmlns="4873beb7-5857-4685-be1f-d57550cc96cc" xsi:nil="true"/>
+    <TPExecutable xmlns="4873beb7-5857-4685-be1f-d57550cc96cc" xsi:nil="true"/>
+    <TPLaunchHelpLink xmlns="4873beb7-5857-4685-be1f-d57550cc96cc" xsi:nil="true"/>
+    <LocComments xmlns="4873beb7-5857-4685-be1f-d57550cc96cc" xsi:nil="true"/>
+    <LocRecommendedHandoff xmlns="4873beb7-5857-4685-be1f-d57550cc96cc" xsi:nil="true"/>
+    <SourceTitle xmlns="4873beb7-5857-4685-be1f-d57550cc96cc" xsi:nil="true"/>
+    <CSXUpdate xmlns="4873beb7-5857-4685-be1f-d57550cc96cc">false</CSXUpdate>
+    <IntlLocPriority xmlns="4873beb7-5857-4685-be1f-d57550cc96cc" xsi:nil="true"/>
+    <UAProjectedTotalWords xmlns="4873beb7-5857-4685-be1f-d57550cc96cc" xsi:nil="true"/>
+    <AssetType xmlns="4873beb7-5857-4685-be1f-d57550cc96cc">TP</AssetType>
+    <MachineTranslated xmlns="4873beb7-5857-4685-be1f-d57550cc96cc">false</MachineTranslated>
+    <OutputCachingOn xmlns="4873beb7-5857-4685-be1f-d57550cc96cc">false</OutputCachingOn>
+    <TemplateStatus xmlns="4873beb7-5857-4685-be1f-d57550cc96cc">Complete</TemplateStatus>
+    <IsSearchable xmlns="4873beb7-5857-4685-be1f-d57550cc96cc">true</IsSearchable>
+    <ContentItem xmlns="4873beb7-5857-4685-be1f-d57550cc96cc" xsi:nil="true"/>
+    <HandoffToMSDN xmlns="4873beb7-5857-4685-be1f-d57550cc96cc" xsi:nil="true"/>
+    <ShowIn xmlns="4873beb7-5857-4685-be1f-d57550cc96cc">Show everywhere</ShowIn>
+    <ThumbnailAssetId xmlns="4873beb7-5857-4685-be1f-d57550cc96cc" xsi:nil="true"/>
+    <UALocComments xmlns="4873beb7-5857-4685-be1f-d57550cc96cc" xsi:nil="true"/>
+    <UALocRecommendation xmlns="4873beb7-5857-4685-be1f-d57550cc96cc">Localize</UALocRecommendation>
+    <LastModifiedDateTime xmlns="4873beb7-5857-4685-be1f-d57550cc96cc" xsi:nil="true"/>
+    <LegacyData xmlns="4873beb7-5857-4685-be1f-d57550cc96cc" xsi:nil="true"/>
+    <LocManualTestRequired xmlns="4873beb7-5857-4685-be1f-d57550cc96cc">false</LocManualTestRequired>
+    <LocMarketGroupTiers2 xmlns="4873beb7-5857-4685-be1f-d57550cc96cc" xsi:nil="true"/>
+    <ClipArtFilename xmlns="4873beb7-5857-4685-be1f-d57550cc96cc" xsi:nil="true"/>
+    <TPApplication xmlns="4873beb7-5857-4685-be1f-d57550cc96cc" xsi:nil="true"/>
+    <CSXHash xmlns="4873beb7-5857-4685-be1f-d57550cc96cc" xsi:nil="true"/>
+    <DirectSourceMarket xmlns="4873beb7-5857-4685-be1f-d57550cc96cc" xsi:nil="true"/>
+    <PrimaryImageGen xmlns="4873beb7-5857-4685-be1f-d57550cc96cc">true</PrimaryImageGen>
+    <PlannedPubDate xmlns="4873beb7-5857-4685-be1f-d57550cc96cc" xsi:nil="true"/>
+    <CSXSubmissionMarket xmlns="4873beb7-5857-4685-be1f-d57550cc96cc" xsi:nil="true"/>
+    <Downloads xmlns="4873beb7-5857-4685-be1f-d57550cc96cc">0</Downloads>
+    <ArtSampleDocs xmlns="4873beb7-5857-4685-be1f-d57550cc96cc" xsi:nil="true"/>
+    <TrustLevel xmlns="4873beb7-5857-4685-be1f-d57550cc96cc">1 Microsoft Managed Content</TrustLevel>
+    <BlockPublish xmlns="4873beb7-5857-4685-be1f-d57550cc96cc">false</BlockPublish>
+    <TPLaunchHelpLinkType xmlns="4873beb7-5857-4685-be1f-d57550cc96cc">Template</TPLaunchHelpLinkType>
+    <LocalizationTagsTaxHTField0 xmlns="4873beb7-5857-4685-be1f-d57550cc96cc">
+      <Terms xmlns="http://schemas.microsoft.com/office/infopath/2007/PartnerControls"/>
+    </LocalizationTagsTaxHTField0>
+    <BusinessGroup xmlns="4873beb7-5857-4685-be1f-d57550cc96cc" xsi:nil="true"/>
+    <Providers xmlns="4873beb7-5857-4685-be1f-d57550cc96cc" xsi:nil="true"/>
+    <TemplateTemplateType xmlns="4873beb7-5857-4685-be1f-d57550cc96cc">Word Document Template</TemplateTemplateType>
+    <TimesCloned xmlns="4873beb7-5857-4685-be1f-d57550cc96cc" xsi:nil="true"/>
+    <TPAppVersion xmlns="4873beb7-5857-4685-be1f-d57550cc96cc" xsi:nil="true"/>
+    <VoteCount xmlns="4873beb7-5857-4685-be1f-d57550cc96cc" xsi:nil="true"/>
+    <AverageRating xmlns="4873beb7-5857-4685-be1f-d57550cc96cc" xsi:nil="true"/>
+    <FeatureTagsTaxHTField0 xmlns="4873beb7-5857-4685-be1f-d57550cc96cc">
+      <Terms xmlns="http://schemas.microsoft.com/office/infopath/2007/PartnerControls"/>
+    </FeatureTagsTaxHTField0>
+    <Provider xmlns="4873beb7-5857-4685-be1f-d57550cc96cc" xsi:nil="true"/>
+    <UACurrentWords xmlns="4873beb7-5857-4685-be1f-d57550cc96cc" xsi:nil="true"/>
+    <AssetId xmlns="4873beb7-5857-4685-be1f-d57550cc96cc">TP103749966</AssetId>
+    <TPClientViewer xmlns="4873beb7-5857-4685-be1f-d57550cc96cc" xsi:nil="true"/>
+    <DSATActionTaken xmlns="4873beb7-5857-4685-be1f-d57550cc96cc" xsi:nil="true"/>
+    <APEditor xmlns="4873beb7-5857-4685-be1f-d57550cc96cc">
+      <UserInfo>
+        <DisplayName/>
+        <AccountId xsi:nil="true"/>
+        <AccountType/>
+      </UserInfo>
+    </APEditor>
+    <TPInstallLocation xmlns="4873beb7-5857-4685-be1f-d57550cc96cc" xsi:nil="true"/>
+    <OOCacheId xmlns="4873beb7-5857-4685-be1f-d57550cc96cc" xsi:nil="true"/>
+    <IsDeleted xmlns="4873beb7-5857-4685-be1f-d57550cc96cc">false</IsDeleted>
+    <PublishTargets xmlns="4873beb7-5857-4685-be1f-d57550cc96cc">OfficeOnlineVNext</PublishTargets>
+    <ApprovalLog xmlns="4873beb7-5857-4685-be1f-d57550cc96cc" xsi:nil="true"/>
+    <BugNumber xmlns="4873beb7-5857-4685-be1f-d57550cc96cc" xsi:nil="true"/>
+    <CrawlForDependencies xmlns="4873beb7-5857-4685-be1f-d57550cc96cc">false</CrawlForDependencies>
+    <InternalTagsTaxHTField0 xmlns="4873beb7-5857-4685-be1f-d57550cc96cc">
+      <Terms xmlns="http://schemas.microsoft.com/office/infopath/2007/PartnerControls"/>
+    </InternalTagsTaxHTField0>
+    <LastHandOff xmlns="4873beb7-5857-4685-be1f-d57550cc96cc" xsi:nil="true"/>
+    <Milestone xmlns="4873beb7-5857-4685-be1f-d57550cc96cc" xsi:nil="true"/>
+    <OriginalRelease xmlns="4873beb7-5857-4685-be1f-d57550cc96cc">15</OriginalRelease>
+    <RecommendationsModifier xmlns="4873beb7-5857-4685-be1f-d57550cc96cc" xsi:nil="true"/>
+    <ScenarioTagsTaxHTField0 xmlns="4873beb7-5857-4685-be1f-d57550cc96cc">
+      <Terms xmlns="http://schemas.microsoft.com/office/infopath/2007/PartnerControls"/>
+    </ScenarioTagsTaxHTField0>
+    <UANotes xmlns="4873beb7-5857-4685-be1f-d57550cc96cc" xsi:nil="true"/>
+  </documentManagement>
+</p:properties>
+</file>
+
+<file path=customXml/item3.xml><?xml version="1.0" encoding="utf-8"?>
+<?mso-contentType ?>
+<FormTemplates xmlns="http://schemas.microsoft.com/sharepoint/v3/contenttype/forms">
+  <Display>DocumentLibraryForm</Display>
+  <Edit>AssetEditForm</Edit>
+  <New>DocumentLibraryForm</New>
+</FormTemplates>
+</file>
+
 <file path=customXml/item4.xml><?xml version="1.0" encoding="utf-8"?>
 <b:Sources xmlns:b="http://schemas.openxmlformats.org/officeDocument/2006/bibliography" SelectedStyle="\APA.XSL" StyleName="APA">
   <b:Source>
@@ -10887,24 +10918,6 @@
 </file>
 
 <file path=customXml/itemProps1.xml><?xml version="1.0" encoding="utf-8"?>
-<ds:datastoreItem xmlns:ds="http://schemas.openxmlformats.org/officeDocument/2006/customXml" ds:itemID="{FF740C13-C6A2-43D3-86C5-4CBB969C2CB1}">
-  <ds:schemaRefs>
-    <ds:schemaRef ds:uri="http://schemas.microsoft.com/sharepoint/v3/contenttype/forms"/>
-  </ds:schemaRefs>
-</ds:datastoreItem>
-</file>
-
-<file path=customXml/itemProps2.xml><?xml version="1.0" encoding="utf-8"?>
-<ds:datastoreItem xmlns:ds="http://schemas.openxmlformats.org/officeDocument/2006/customXml" ds:itemID="{83AE4ADC-D632-40A7-A0C1-0481BB069C4F}">
-  <ds:schemaRefs>
-    <ds:schemaRef ds:uri="http://schemas.microsoft.com/office/2006/metadata/properties"/>
-    <ds:schemaRef ds:uri="http://schemas.microsoft.com/office/infopath/2007/PartnerControls"/>
-    <ds:schemaRef ds:uri="4873beb7-5857-4685-be1f-d57550cc96cc"/>
-  </ds:schemaRefs>
-</ds:datastoreItem>
-</file>
-
-<file path=customXml/itemProps3.xml><?xml version="1.0" encoding="utf-8"?>
 <ds:datastoreItem xmlns:ds="http://schemas.openxmlformats.org/officeDocument/2006/customXml" ds:itemID="{88FF2527-3592-4DBF-9FD9-FEA06E5BF9A7}">
   <ds:schemaRefs>
     <ds:schemaRef ds:uri="http://schemas.microsoft.com/office/2006/metadata/contentType"/>
@@ -10922,8 +10935,26 @@
 </ds:datastoreItem>
 </file>
 
+<file path=customXml/itemProps2.xml><?xml version="1.0" encoding="utf-8"?>
+<ds:datastoreItem xmlns:ds="http://schemas.openxmlformats.org/officeDocument/2006/customXml" ds:itemID="{83AE4ADC-D632-40A7-A0C1-0481BB069C4F}">
+  <ds:schemaRefs>
+    <ds:schemaRef ds:uri="http://schemas.microsoft.com/office/2006/metadata/properties"/>
+    <ds:schemaRef ds:uri="http://schemas.microsoft.com/office/infopath/2007/PartnerControls"/>
+    <ds:schemaRef ds:uri="4873beb7-5857-4685-be1f-d57550cc96cc"/>
+  </ds:schemaRefs>
+</ds:datastoreItem>
+</file>
+
+<file path=customXml/itemProps3.xml><?xml version="1.0" encoding="utf-8"?>
+<ds:datastoreItem xmlns:ds="http://schemas.openxmlformats.org/officeDocument/2006/customXml" ds:itemID="{FF740C13-C6A2-43D3-86C5-4CBB969C2CB1}">
+  <ds:schemaRefs>
+    <ds:schemaRef ds:uri="http://schemas.microsoft.com/sharepoint/v3/contenttype/forms"/>
+  </ds:schemaRefs>
+</ds:datastoreItem>
+</file>
+
 <file path=customXml/itemProps4.xml><?xml version="1.0" encoding="utf-8"?>
-<ds:datastoreItem xmlns:ds="http://schemas.openxmlformats.org/officeDocument/2006/customXml" ds:itemID="{7C504D89-FB43-408B-84BC-A655356F4310}">
+<ds:datastoreItem xmlns:ds="http://schemas.openxmlformats.org/officeDocument/2006/customXml" ds:itemID="{7900A22A-6DA1-4812-B8E4-F8D3859223A0}">
   <ds:schemaRefs>
     <ds:schemaRef ds:uri="http://schemas.openxmlformats.org/officeDocument/2006/bibliography"/>
   </ds:schemaRefs>

</xml_diff>